<commit_message>
End of the day commit
</commit_message>
<xml_diff>
--- a/GreatOutDoorDocumentation.docx
+++ b/GreatOutDoorDocumentation.docx
@@ -462,17 +462,8 @@
           <w:b/>
           <w:bCs/>
         </w:rPr>
-        <w:t xml:space="preserve">Team </w:t>
-      </w:r>
-      <w:proofErr w:type="gramStart"/>
-      <w:r>
-        <w:rPr>
-          <w:b/>
-          <w:bCs/>
-        </w:rPr>
-        <w:t>Members :</w:t>
-      </w:r>
-      <w:proofErr w:type="gramEnd"/>
+        <w:t>Team Members :</w:t>
+      </w:r>
     </w:p>
     <w:tbl>
       <w:tblPr>
@@ -536,37 +527,12 @@
                 <w:bCs w:val="0"/>
               </w:rPr>
             </w:pPr>
-            <w:proofErr w:type="spellStart"/>
             <w:r>
               <w:rPr>
                 <w:b w:val="0"/>
                 <w:bCs w:val="0"/>
               </w:rPr>
-              <w:t>Aniket</w:t>
-            </w:r>
-            <w:proofErr w:type="spellEnd"/>
-            <w:r>
-              <w:rPr>
-                <w:b w:val="0"/>
-                <w:bCs w:val="0"/>
-              </w:rPr>
-              <w:t xml:space="preserve"> </w:t>
-            </w:r>
-            <w:proofErr w:type="spellStart"/>
-            <w:r>
-              <w:rPr>
-                <w:b w:val="0"/>
-                <w:bCs w:val="0"/>
-              </w:rPr>
-              <w:t>Sammadar</w:t>
-            </w:r>
-            <w:proofErr w:type="spellEnd"/>
-            <w:r>
-              <w:rPr>
-                <w:b w:val="0"/>
-                <w:bCs w:val="0"/>
-              </w:rPr>
-              <w:t>(Scrum Master)</w:t>
+              <w:t>Aniket Sammadar(Scrum Master)</w:t>
             </w:r>
           </w:p>
         </w:tc>
@@ -579,13 +545,8 @@
               <w:jc w:val="center"/>
               <w:cnfStyle w:val="000000100000" w:firstRow="0" w:lastRow="0" w:firstColumn="0" w:lastColumn="0" w:oddVBand="0" w:evenVBand="0" w:oddHBand="1" w:evenHBand="0" w:firstRowFirstColumn="0" w:firstRowLastColumn="0" w:lastRowFirstColumn="0" w:lastRowLastColumn="0"/>
             </w:pPr>
-            <w:proofErr w:type="spellStart"/>
-            <w:r>
-              <w:t>Agnibha</w:t>
-            </w:r>
-            <w:proofErr w:type="spellEnd"/>
-            <w:r>
-              <w:t xml:space="preserve"> Chandra(Scrum Master)</w:t>
+            <w:r>
+              <w:t>Agnibha Chandra(Scrum Master)</w:t>
             </w:r>
           </w:p>
         </w:tc>
@@ -608,21 +569,12 @@
                 <w:bCs w:val="0"/>
               </w:rPr>
             </w:pPr>
-            <w:proofErr w:type="spellStart"/>
             <w:r>
               <w:rPr>
                 <w:b w:val="0"/>
                 <w:bCs w:val="0"/>
               </w:rPr>
-              <w:t>Charu</w:t>
-            </w:r>
-            <w:proofErr w:type="spellEnd"/>
-            <w:r>
-              <w:rPr>
-                <w:b w:val="0"/>
-                <w:bCs w:val="0"/>
-              </w:rPr>
-              <w:t xml:space="preserve"> Arora</w:t>
+              <w:t>Charu Arora</w:t>
             </w:r>
           </w:p>
         </w:tc>
@@ -635,19 +587,9 @@
               <w:jc w:val="center"/>
               <w:cnfStyle w:val="000000010000" w:firstRow="0" w:lastRow="0" w:firstColumn="0" w:lastColumn="0" w:oddVBand="0" w:evenVBand="0" w:oddHBand="0" w:evenHBand="1" w:firstRowFirstColumn="0" w:firstRowLastColumn="0" w:lastRowFirstColumn="0" w:lastRowLastColumn="0"/>
             </w:pPr>
-            <w:proofErr w:type="spellStart"/>
-            <w:r>
-              <w:t>Shalu</w:t>
-            </w:r>
-            <w:proofErr w:type="spellEnd"/>
-            <w:r>
-              <w:t xml:space="preserve"> </w:t>
-            </w:r>
-            <w:proofErr w:type="spellStart"/>
-            <w:r>
-              <w:t>Panwar</w:t>
-            </w:r>
-            <w:proofErr w:type="spellEnd"/>
+            <w:r>
+              <w:t>Shalu Panwar</w:t>
+            </w:r>
           </w:p>
         </w:tc>
       </w:tr>
@@ -669,21 +611,12 @@
                 <w:bCs w:val="0"/>
               </w:rPr>
             </w:pPr>
-            <w:proofErr w:type="spellStart"/>
             <w:r>
               <w:rPr>
                 <w:b w:val="0"/>
                 <w:bCs w:val="0"/>
               </w:rPr>
-              <w:t>Anshu</w:t>
-            </w:r>
-            <w:proofErr w:type="spellEnd"/>
-            <w:r>
-              <w:rPr>
-                <w:b w:val="0"/>
-                <w:bCs w:val="0"/>
-              </w:rPr>
-              <w:t xml:space="preserve"> Kumar</w:t>
+              <w:t>Anshu Kumar</w:t>
             </w:r>
           </w:p>
         </w:tc>
@@ -696,13 +629,8 @@
               <w:jc w:val="center"/>
               <w:cnfStyle w:val="000000100000" w:firstRow="0" w:lastRow="0" w:firstColumn="0" w:lastColumn="0" w:oddVBand="0" w:evenVBand="0" w:oddHBand="1" w:evenHBand="0" w:firstRowFirstColumn="0" w:firstRowLastColumn="0" w:lastRowFirstColumn="0" w:lastRowLastColumn="0"/>
             </w:pPr>
-            <w:proofErr w:type="spellStart"/>
-            <w:r>
-              <w:t>Ayushi</w:t>
-            </w:r>
-            <w:proofErr w:type="spellEnd"/>
-            <w:r>
-              <w:t xml:space="preserve"> Dixit</w:t>
+            <w:r>
+              <w:t>Ayushi Dixit</w:t>
             </w:r>
           </w:p>
         </w:tc>
@@ -725,31 +653,13 @@
                 <w:bCs w:val="0"/>
               </w:rPr>
             </w:pPr>
-            <w:proofErr w:type="spellStart"/>
             <w:r>
               <w:rPr>
                 <w:b w:val="0"/>
                 <w:bCs w:val="0"/>
               </w:rPr>
-              <w:t>Rintu</w:t>
-            </w:r>
-            <w:proofErr w:type="spellEnd"/>
-            <w:r>
-              <w:rPr>
-                <w:b w:val="0"/>
-                <w:bCs w:val="0"/>
-              </w:rPr>
-              <w:t xml:space="preserve"> </w:t>
-            </w:r>
-            <w:proofErr w:type="spellStart"/>
-            <w:r>
-              <w:rPr>
-                <w:b w:val="0"/>
-                <w:bCs w:val="0"/>
-              </w:rPr>
-              <w:t>Mazumder</w:t>
-            </w:r>
-            <w:proofErr w:type="spellEnd"/>
+              <w:t>Rintu Mazumder</w:t>
+            </w:r>
           </w:p>
         </w:tc>
         <w:tc>
@@ -761,19 +671,9 @@
               <w:jc w:val="center"/>
               <w:cnfStyle w:val="000000010000" w:firstRow="0" w:lastRow="0" w:firstColumn="0" w:lastColumn="0" w:oddVBand="0" w:evenVBand="0" w:oddHBand="0" w:evenHBand="1" w:firstRowFirstColumn="0" w:firstRowLastColumn="0" w:lastRowFirstColumn="0" w:lastRowLastColumn="0"/>
             </w:pPr>
-            <w:proofErr w:type="spellStart"/>
-            <w:r>
-              <w:t>Kunal</w:t>
-            </w:r>
-            <w:proofErr w:type="spellEnd"/>
-            <w:r>
-              <w:t xml:space="preserve"> </w:t>
-            </w:r>
-            <w:proofErr w:type="spellStart"/>
-            <w:r>
-              <w:t>Roychoudhury</w:t>
-            </w:r>
-            <w:proofErr w:type="spellEnd"/>
+            <w:r>
+              <w:t>Kunal Roychoudhury</w:t>
+            </w:r>
           </w:p>
         </w:tc>
       </w:tr>
@@ -795,21 +695,12 @@
                 <w:bCs w:val="0"/>
               </w:rPr>
             </w:pPr>
-            <w:proofErr w:type="spellStart"/>
             <w:r>
               <w:rPr>
                 <w:b w:val="0"/>
                 <w:bCs w:val="0"/>
               </w:rPr>
-              <w:t>Azhar</w:t>
-            </w:r>
-            <w:proofErr w:type="spellEnd"/>
-            <w:r>
-              <w:rPr>
-                <w:b w:val="0"/>
-                <w:bCs w:val="0"/>
-              </w:rPr>
-              <w:t xml:space="preserve"> Hussain</w:t>
+              <w:t>Azhar Hussain</w:t>
             </w:r>
           </w:p>
         </w:tc>
@@ -822,13 +713,8 @@
               <w:jc w:val="center"/>
               <w:cnfStyle w:val="000000100000" w:firstRow="0" w:lastRow="0" w:firstColumn="0" w:lastColumn="0" w:oddVBand="0" w:evenVBand="0" w:oddHBand="1" w:evenHBand="0" w:firstRowFirstColumn="0" w:firstRowLastColumn="0" w:lastRowFirstColumn="0" w:lastRowLastColumn="0"/>
             </w:pPr>
-            <w:proofErr w:type="spellStart"/>
-            <w:r>
-              <w:t>Sujit</w:t>
-            </w:r>
-            <w:proofErr w:type="spellEnd"/>
-            <w:r>
-              <w:t xml:space="preserve"> Kumar</w:t>
+            <w:r>
+              <w:t>Sujit Kumar</w:t>
             </w:r>
           </w:p>
         </w:tc>
@@ -851,21 +737,12 @@
                 <w:bCs w:val="0"/>
               </w:rPr>
             </w:pPr>
-            <w:proofErr w:type="spellStart"/>
             <w:r>
               <w:rPr>
                 <w:b w:val="0"/>
                 <w:bCs w:val="0"/>
               </w:rPr>
-              <w:t>Aman</w:t>
-            </w:r>
-            <w:proofErr w:type="spellEnd"/>
-            <w:r>
-              <w:rPr>
-                <w:b w:val="0"/>
-                <w:bCs w:val="0"/>
-              </w:rPr>
-              <w:t xml:space="preserve"> Raj</w:t>
+              <w:t>Aman Raj</w:t>
             </w:r>
           </w:p>
         </w:tc>
@@ -878,13 +755,8 @@
               <w:jc w:val="center"/>
               <w:cnfStyle w:val="000000010000" w:firstRow="0" w:lastRow="0" w:firstColumn="0" w:lastColumn="0" w:oddVBand="0" w:evenVBand="0" w:oddHBand="0" w:evenHBand="1" w:firstRowFirstColumn="0" w:firstRowLastColumn="0" w:lastRowFirstColumn="0" w:lastRowLastColumn="0"/>
             </w:pPr>
-            <w:proofErr w:type="spellStart"/>
-            <w:r>
-              <w:t>Vikas</w:t>
-            </w:r>
-            <w:proofErr w:type="spellEnd"/>
-            <w:r>
-              <w:t xml:space="preserve"> Singh</w:t>
+            <w:r>
+              <w:t>Vikas Singh</w:t>
             </w:r>
           </w:p>
         </w:tc>
@@ -917,19 +789,11 @@
           <w:color w:val="808080" w:themeColor="background1" w:themeShade="80"/>
         </w:rPr>
       </w:pPr>
-      <w:proofErr w:type="spellStart"/>
       <w:r>
         <w:rPr>
           <w:color w:val="808080" w:themeColor="background1" w:themeShade="80"/>
         </w:rPr>
-        <w:t>Capgemini</w:t>
-      </w:r>
-      <w:proofErr w:type="spellEnd"/>
-      <w:r>
-        <w:rPr>
-          <w:color w:val="808080" w:themeColor="background1" w:themeShade="80"/>
-        </w:rPr>
-        <w:t xml:space="preserve"> India Technology Services</w:t>
+        <w:t>Capgemini India Technology Services</w:t>
       </w:r>
     </w:p>
     <w:p>
@@ -947,25 +811,7 @@
           <w:color w:val="808080" w:themeColor="background1" w:themeShade="80"/>
           <w:shd w:val="clear" w:color="auto" w:fill="FFFFFF"/>
         </w:rPr>
-        <w:t xml:space="preserve">Plot 72 &amp; 73, EPIP Zone, </w:t>
-      </w:r>
-      <w:proofErr w:type="spellStart"/>
-      <w:r>
-        <w:rPr>
-          <w:rFonts w:ascii="Arial" w:hAnsi="Arial" w:cs="Arial"/>
-          <w:color w:val="808080" w:themeColor="background1" w:themeShade="80"/>
-          <w:shd w:val="clear" w:color="auto" w:fill="FFFFFF"/>
-        </w:rPr>
-        <w:t>Vijayanagar</w:t>
-      </w:r>
-      <w:proofErr w:type="spellEnd"/>
-      <w:r>
-        <w:rPr>
-          <w:rFonts w:ascii="Arial" w:hAnsi="Arial" w:cs="Arial"/>
-          <w:color w:val="808080" w:themeColor="background1" w:themeShade="80"/>
-          <w:shd w:val="clear" w:color="auto" w:fill="FFFFFF"/>
-        </w:rPr>
-        <w:t>, KIADB Export Promotion Industrial Area, Whitefield, Bengaluru, Karnataka 560066</w:t>
+        <w:t>Plot 72 &amp; 73, EPIP Zone, Vijayanagar, KIADB Export Promotion Industrial Area, Whitefield, Bengaluru, Karnataka 560066</w:t>
       </w:r>
     </w:p>
     <w:p>
@@ -1447,25 +1293,14 @@
           <w:szCs w:val="24"/>
         </w:rPr>
       </w:pPr>
-      <w:proofErr w:type="spellStart"/>
-      <w:r>
-        <w:rPr>
-          <w:rFonts w:asciiTheme="majorHAnsi" w:hAnsiTheme="majorHAnsi"/>
-          <w:color w:val="000000" w:themeColor="text1"/>
-          <w:sz w:val="24"/>
-          <w:szCs w:val="24"/>
-        </w:rPr>
-        <w:t>Wishlist</w:t>
-      </w:r>
-      <w:proofErr w:type="spellEnd"/>
-      <w:r>
-        <w:rPr>
-          <w:rFonts w:asciiTheme="majorHAnsi" w:hAnsiTheme="majorHAnsi"/>
-          <w:color w:val="000000" w:themeColor="text1"/>
-          <w:sz w:val="24"/>
-          <w:szCs w:val="24"/>
-        </w:rPr>
-        <w:t xml:space="preserve"> Management System -----------------------------------------------------------</w:t>
+      <w:r>
+        <w:rPr>
+          <w:rFonts w:asciiTheme="majorHAnsi" w:hAnsiTheme="majorHAnsi"/>
+          <w:color w:val="000000" w:themeColor="text1"/>
+          <w:sz w:val="24"/>
+          <w:szCs w:val="24"/>
+        </w:rPr>
+        <w:t>Wishlist Management System -----------------------------------------------------------</w:t>
       </w:r>
     </w:p>
     <w:p>
@@ -1507,27 +1342,7 @@
           <w:sz w:val="24"/>
           <w:szCs w:val="24"/>
         </w:rPr>
-        <w:t xml:space="preserve">B)  View </w:t>
-      </w:r>
-      <w:proofErr w:type="spellStart"/>
-      <w:r>
-        <w:rPr>
-          <w:rFonts w:asciiTheme="majorHAnsi" w:hAnsiTheme="majorHAnsi"/>
-          <w:color w:val="000000" w:themeColor="text1"/>
-          <w:sz w:val="24"/>
-          <w:szCs w:val="24"/>
-        </w:rPr>
-        <w:t>Wishlist</w:t>
-      </w:r>
-      <w:proofErr w:type="spellEnd"/>
-      <w:r>
-        <w:rPr>
-          <w:rFonts w:asciiTheme="majorHAnsi" w:hAnsiTheme="majorHAnsi"/>
-          <w:color w:val="000000" w:themeColor="text1"/>
-          <w:sz w:val="24"/>
-          <w:szCs w:val="24"/>
-        </w:rPr>
-        <w:t xml:space="preserve"> ---------------------------------------------------------------------</w:t>
+        <w:t>B)  View Wishlist ---------------------------------------------------------------------</w:t>
       </w:r>
     </w:p>
     <w:p>
@@ -1548,27 +1363,7 @@
           <w:sz w:val="24"/>
           <w:szCs w:val="24"/>
         </w:rPr>
-        <w:t xml:space="preserve">iv)Adding Item </w:t>
-      </w:r>
-      <w:proofErr w:type="gramStart"/>
-      <w:r>
-        <w:rPr>
-          <w:rFonts w:asciiTheme="majorHAnsi" w:hAnsiTheme="majorHAnsi"/>
-          <w:color w:val="000000" w:themeColor="text1"/>
-          <w:sz w:val="24"/>
-          <w:szCs w:val="24"/>
-        </w:rPr>
-        <w:t>To</w:t>
-      </w:r>
-      <w:proofErr w:type="gramEnd"/>
-      <w:r>
-        <w:rPr>
-          <w:rFonts w:asciiTheme="majorHAnsi" w:hAnsiTheme="majorHAnsi"/>
-          <w:color w:val="000000" w:themeColor="text1"/>
-          <w:sz w:val="24"/>
-          <w:szCs w:val="24"/>
-        </w:rPr>
-        <w:t xml:space="preserve"> cart------------------------------------------------------------------------</w:t>
+        <w:t>iv)Adding Item To cart------------------------------------------------------------------------</w:t>
       </w:r>
     </w:p>
     <w:p>
@@ -2751,21 +2546,8 @@
           <w:szCs w:val="36"/>
           <w:u w:val="single"/>
         </w:rPr>
-        <w:t xml:space="preserve">Contribution to </w:t>
-      </w:r>
-      <w:proofErr w:type="spellStart"/>
-      <w:r>
-        <w:rPr>
-          <w:rFonts w:asciiTheme="majorHAnsi" w:eastAsiaTheme="majorEastAsia" w:hAnsiTheme="majorHAnsi" w:cstheme="majorBidi"/>
-          <w:i/>
-          <w:iCs/>
-          <w:sz w:val="36"/>
-          <w:szCs w:val="36"/>
-          <w:u w:val="single"/>
-        </w:rPr>
-        <w:t>Topline</w:t>
-      </w:r>
-      <w:proofErr w:type="spellEnd"/>
+        <w:t>Contribution to Topline</w:t>
+      </w:r>
     </w:p>
     <w:p>
       <w:pPr>
@@ -4824,25 +4606,14 @@
                 <w:szCs w:val="24"/>
               </w:rPr>
             </w:pPr>
-            <w:proofErr w:type="spellStart"/>
-            <w:r>
-              <w:rPr>
-                <w:rFonts w:asciiTheme="majorHAnsi" w:hAnsiTheme="majorHAnsi"/>
-                <w:color w:val="000000" w:themeColor="text1"/>
-                <w:sz w:val="24"/>
-                <w:szCs w:val="24"/>
-              </w:rPr>
-              <w:t>Wishlist</w:t>
-            </w:r>
-            <w:proofErr w:type="spellEnd"/>
-            <w:r>
-              <w:rPr>
-                <w:rFonts w:asciiTheme="majorHAnsi" w:hAnsiTheme="majorHAnsi"/>
-                <w:color w:val="000000" w:themeColor="text1"/>
-                <w:sz w:val="24"/>
-                <w:szCs w:val="24"/>
-              </w:rPr>
-              <w:t xml:space="preserve"> Management System</w:t>
+            <w:r>
+              <w:rPr>
+                <w:rFonts w:asciiTheme="majorHAnsi" w:hAnsiTheme="majorHAnsi"/>
+                <w:color w:val="000000" w:themeColor="text1"/>
+                <w:sz w:val="24"/>
+                <w:szCs w:val="24"/>
+              </w:rPr>
+              <w:t>Wishlist Management System</w:t>
             </w:r>
           </w:p>
         </w:tc>
@@ -4869,19 +4640,8 @@
                 <w:sz w:val="24"/>
                 <w:szCs w:val="24"/>
               </w:rPr>
-              <w:t xml:space="preserve">Add Product to </w:t>
-            </w:r>
-            <w:proofErr w:type="spellStart"/>
-            <w:r>
-              <w:rPr>
-                <w:rFonts w:asciiTheme="majorHAnsi" w:hAnsiTheme="majorHAnsi"/>
-                <w:color w:val="365F91" w:themeColor="accent1" w:themeShade="BF"/>
-                <w:sz w:val="24"/>
-                <w:szCs w:val="24"/>
-              </w:rPr>
-              <w:t>wishlist</w:t>
-            </w:r>
-            <w:proofErr w:type="spellEnd"/>
+              <w:t>Add Product to wishlist</w:t>
+            </w:r>
           </w:p>
         </w:tc>
         <w:tc>
@@ -4934,27 +4694,7 @@
                 <w:sz w:val="24"/>
                 <w:szCs w:val="24"/>
               </w:rPr>
-              <w:t xml:space="preserve">Add product in my </w:t>
-            </w:r>
-            <w:proofErr w:type="spellStart"/>
-            <w:r>
-              <w:rPr>
-                <w:rFonts w:asciiTheme="majorHAnsi" w:hAnsiTheme="majorHAnsi"/>
-                <w:color w:val="000000" w:themeColor="text1"/>
-                <w:sz w:val="24"/>
-                <w:szCs w:val="24"/>
-              </w:rPr>
-              <w:t>wishlist</w:t>
-            </w:r>
-            <w:proofErr w:type="spellEnd"/>
-            <w:r>
-              <w:rPr>
-                <w:rFonts w:asciiTheme="majorHAnsi" w:hAnsiTheme="majorHAnsi"/>
-                <w:color w:val="000000" w:themeColor="text1"/>
-                <w:sz w:val="24"/>
-                <w:szCs w:val="24"/>
-              </w:rPr>
-              <w:t xml:space="preserve"> by clicking on heart </w:t>
+              <w:t xml:space="preserve">Add product in my wishlist by clicking on heart </w:t>
             </w:r>
           </w:p>
         </w:tc>
@@ -4981,19 +4721,8 @@
                 <w:sz w:val="24"/>
                 <w:szCs w:val="24"/>
               </w:rPr>
-              <w:t xml:space="preserve">Product can be added into my </w:t>
-            </w:r>
-            <w:proofErr w:type="spellStart"/>
-            <w:r>
-              <w:rPr>
-                <w:rFonts w:asciiTheme="majorHAnsi" w:hAnsiTheme="majorHAnsi"/>
-                <w:color w:val="000000" w:themeColor="text1"/>
-                <w:sz w:val="24"/>
-                <w:szCs w:val="24"/>
-              </w:rPr>
-              <w:t>wishlist</w:t>
-            </w:r>
-            <w:proofErr w:type="spellEnd"/>
+              <w:t>Product can be added into my wishlist</w:t>
+            </w:r>
           </w:p>
         </w:tc>
       </w:tr>
@@ -5033,19 +4762,8 @@
                 <w:sz w:val="24"/>
                 <w:szCs w:val="24"/>
               </w:rPr>
-              <w:t xml:space="preserve">View </w:t>
-            </w:r>
-            <w:proofErr w:type="spellStart"/>
-            <w:r>
-              <w:rPr>
-                <w:rFonts w:asciiTheme="majorHAnsi" w:hAnsiTheme="majorHAnsi"/>
-                <w:color w:val="365F91" w:themeColor="accent1" w:themeShade="BF"/>
-                <w:sz w:val="24"/>
-                <w:szCs w:val="24"/>
-              </w:rPr>
-              <w:t>WishList</w:t>
-            </w:r>
-            <w:proofErr w:type="spellEnd"/>
+              <w:t>View WishList</w:t>
+            </w:r>
           </w:p>
         </w:tc>
         <w:tc>
@@ -5111,19 +4829,8 @@
                 <w:sz w:val="24"/>
                 <w:szCs w:val="24"/>
               </w:rPr>
-              <w:t xml:space="preserve">View my </w:t>
-            </w:r>
-            <w:proofErr w:type="spellStart"/>
-            <w:r>
-              <w:rPr>
-                <w:rFonts w:asciiTheme="majorHAnsi" w:hAnsiTheme="majorHAnsi"/>
-                <w:color w:val="000000" w:themeColor="text1"/>
-                <w:sz w:val="24"/>
-                <w:szCs w:val="24"/>
-              </w:rPr>
-              <w:t>Wishlist</w:t>
-            </w:r>
-            <w:proofErr w:type="spellEnd"/>
+              <w:t>View my Wishlist</w:t>
+            </w:r>
           </w:p>
         </w:tc>
         <w:tc>
@@ -5149,19 +4856,8 @@
                 <w:sz w:val="24"/>
                 <w:szCs w:val="24"/>
               </w:rPr>
-              <w:t xml:space="preserve">I can see products in my </w:t>
-            </w:r>
-            <w:proofErr w:type="spellStart"/>
-            <w:r>
-              <w:rPr>
-                <w:rFonts w:asciiTheme="majorHAnsi" w:hAnsiTheme="majorHAnsi"/>
-                <w:color w:val="000000" w:themeColor="text1"/>
-                <w:sz w:val="24"/>
-                <w:szCs w:val="24"/>
-              </w:rPr>
-              <w:t>Wishlist</w:t>
-            </w:r>
-            <w:proofErr w:type="spellEnd"/>
+              <w:t>I can see products in my Wishlist</w:t>
+            </w:r>
           </w:p>
         </w:tc>
       </w:tr>
@@ -5797,25 +5493,7 @@
                 <w:sz w:val="24"/>
                 <w:szCs w:val="24"/>
               </w:rPr>
-              <w:t xml:space="preserve">View Monthly, </w:t>
-            </w:r>
-            <w:proofErr w:type="spellStart"/>
-            <w:r>
-              <w:rPr>
-                <w:rFonts w:asciiTheme="majorHAnsi" w:hAnsiTheme="majorHAnsi"/>
-                <w:sz w:val="24"/>
-                <w:szCs w:val="24"/>
-              </w:rPr>
-              <w:t>Quaterly</w:t>
-            </w:r>
-            <w:proofErr w:type="spellEnd"/>
-            <w:r>
-              <w:rPr>
-                <w:rFonts w:asciiTheme="majorHAnsi" w:hAnsiTheme="majorHAnsi"/>
-                <w:sz w:val="24"/>
-                <w:szCs w:val="24"/>
-              </w:rPr>
-              <w:t xml:space="preserve"> and Yearly Shelf Time Repot</w:t>
+              <w:t>View Monthly, Quaterly and Yearly Shelf Time Repot</w:t>
             </w:r>
           </w:p>
         </w:tc>
@@ -6364,7 +6042,7 @@
         <w:trPr>
           <w:gridAfter w:val="2"/>
           <w:wAfter w:w="439" w:type="dxa"/>
-          <w:trHeight w:val="300"/>
+          <w:trHeight w:val="474"/>
         </w:trPr>
         <w:tc>
           <w:tcPr>
@@ -6467,10 +6145,7 @@
         </w:tc>
       </w:tr>
     </w:tbl>
-    <w:p>
-      <w:bookmarkStart w:id="0" w:name="_GoBack"/>
-      <w:bookmarkEnd w:id="0"/>
-    </w:p>
+    <w:p/>
     <w:p/>
     <w:p/>
     <w:p>
@@ -7001,7 +6676,7 @@
                 </mc:Choice>
                 <mc:Fallback>
                   <w:pict>
-                    <v:line w14:anchorId="5780770A" id="Straight Connector 2" o:spid="_x0000_s1026" style="position:absolute;z-index:251658240;visibility:visible;mso-wrap-style:square;mso-width-percent:0;mso-height-percent:0;mso-wrap-distance-left:9pt;mso-wrap-distance-top:0;mso-wrap-distance-right:9pt;mso-wrap-distance-bottom:0;mso-position-horizontal:absolute;mso-position-horizontal-relative:text;mso-position-vertical:absolute;mso-position-vertical-relative:text;mso-width-percent:0;mso-height-percent:0;mso-width-relative:margin;mso-height-relative:margin" from="-5pt,12.85pt" to="363.25pt,14.35pt" o:gfxdata="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" strokecolor="#4579b8 [3044]"/>
+                    <v:line w14:anchorId="34CB98A4" id="Straight Connector 2" o:spid="_x0000_s1026" style="position:absolute;z-index:251658240;visibility:visible;mso-wrap-style:square;mso-width-percent:0;mso-height-percent:0;mso-wrap-distance-left:9pt;mso-wrap-distance-top:0;mso-wrap-distance-right:9pt;mso-wrap-distance-bottom:0;mso-position-horizontal:absolute;mso-position-horizontal-relative:text;mso-position-vertical:absolute;mso-position-vertical-relative:text;mso-width-percent:0;mso-height-percent:0;mso-width-relative:margin;mso-height-relative:margin" from="-5pt,12.85pt" to="363.25pt,14.35pt" o:gfxdata="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" strokecolor="#4579b8 [3044]"/>
                   </w:pict>
                 </mc:Fallback>
               </mc:AlternateContent>
@@ -8585,33 +8260,15 @@
           <w:sz w:val="24"/>
           <w:szCs w:val="24"/>
         </w:rPr>
-        <w:t xml:space="preserve">re shown wherever required. For </w:t>
-      </w:r>
-      <w:proofErr w:type="gramStart"/>
-      <w:r>
-        <w:rPr>
-          <w:rFonts w:asciiTheme="majorHAnsi" w:hAnsiTheme="majorHAnsi"/>
-          <w:sz w:val="24"/>
-          <w:szCs w:val="24"/>
-        </w:rPr>
-        <w:t xml:space="preserve">instance </w:t>
-      </w:r>
-      <w:r>
-        <w:rPr>
-          <w:rFonts w:asciiTheme="majorHAnsi" w:hAnsiTheme="majorHAnsi"/>
-          <w:sz w:val="24"/>
-          <w:szCs w:val="24"/>
-        </w:rPr>
-        <w:t xml:space="preserve"> if</w:t>
-      </w:r>
-      <w:proofErr w:type="gramEnd"/>
-      <w:r>
-        <w:rPr>
-          <w:rFonts w:asciiTheme="majorHAnsi" w:hAnsiTheme="majorHAnsi"/>
-          <w:sz w:val="24"/>
-          <w:szCs w:val="24"/>
-        </w:rPr>
-        <w:t xml:space="preserve"> </w:t>
+        <w:t xml:space="preserve">re shown wherever required. For instance </w:t>
+      </w:r>
+      <w:r>
+        <w:rPr>
+          <w:rFonts w:asciiTheme="majorHAnsi" w:hAnsiTheme="majorHAnsi"/>
+          <w:sz w:val="24"/>
+          <w:szCs w:val="24"/>
+        </w:rPr>
+        <w:t xml:space="preserve"> if </w:t>
       </w:r>
       <w:r>
         <w:rPr>
@@ -8725,112 +8382,54 @@
           <w:sz w:val="32"/>
           <w:szCs w:val="32"/>
         </w:rPr>
-        <w:t xml:space="preserve"> and Implemented </w:t>
-      </w:r>
-      <w:proofErr w:type="gramStart"/>
-      <w:r>
+        <w:t xml:space="preserve"> and Implemented By: </w:t>
+      </w:r>
+    </w:p>
+    <w:p>
+      <w:pPr>
+        <w:pStyle w:val="ListParagraph"/>
         <w:rPr>
           <w:rFonts w:asciiTheme="majorHAnsi" w:hAnsiTheme="majorHAnsi"/>
           <w:color w:val="984806" w:themeColor="accent6" w:themeShade="80"/>
           <w:sz w:val="32"/>
           <w:szCs w:val="32"/>
         </w:rPr>
-        <w:t>By</w:t>
-      </w:r>
-      <w:proofErr w:type="gramEnd"/>
-      <w:r>
-        <w:rPr>
-          <w:rFonts w:asciiTheme="majorHAnsi" w:hAnsiTheme="majorHAnsi"/>
-          <w:color w:val="984806" w:themeColor="accent6" w:themeShade="80"/>
-          <w:sz w:val="32"/>
-          <w:szCs w:val="32"/>
-        </w:rPr>
-        <w:t xml:space="preserve">: </w:t>
-      </w:r>
-    </w:p>
-    <w:p>
-      <w:pPr>
-        <w:pStyle w:val="ListParagraph"/>
-        <w:rPr>
-          <w:rFonts w:asciiTheme="majorHAnsi" w:hAnsiTheme="majorHAnsi"/>
-          <w:color w:val="984806" w:themeColor="accent6" w:themeShade="80"/>
-          <w:sz w:val="32"/>
-          <w:szCs w:val="32"/>
-        </w:rPr>
-      </w:pPr>
-    </w:p>
-    <w:p>
-      <w:pPr>
-        <w:pStyle w:val="ListParagraph"/>
-        <w:rPr>
-          <w:rFonts w:asciiTheme="majorHAnsi" w:hAnsiTheme="majorHAnsi"/>
-          <w:sz w:val="24"/>
-          <w:szCs w:val="24"/>
-        </w:rPr>
-      </w:pPr>
-      <w:proofErr w:type="spellStart"/>
-      <w:r>
-        <w:rPr>
-          <w:rFonts w:asciiTheme="majorHAnsi" w:hAnsiTheme="majorHAnsi"/>
-          <w:sz w:val="24"/>
-          <w:szCs w:val="24"/>
-        </w:rPr>
-        <w:t>Agnibha</w:t>
-      </w:r>
-      <w:proofErr w:type="spellEnd"/>
-      <w:r>
-        <w:rPr>
-          <w:rFonts w:asciiTheme="majorHAnsi" w:hAnsiTheme="majorHAnsi"/>
-          <w:sz w:val="24"/>
-          <w:szCs w:val="24"/>
-        </w:rPr>
-        <w:t xml:space="preserve"> Chandra </w:t>
-      </w:r>
-      <w:proofErr w:type="gramStart"/>
-      <w:r>
-        <w:rPr>
-          <w:rFonts w:asciiTheme="majorHAnsi" w:hAnsiTheme="majorHAnsi"/>
-          <w:sz w:val="24"/>
-          <w:szCs w:val="24"/>
-        </w:rPr>
-        <w:t>( Id</w:t>
-      </w:r>
-      <w:proofErr w:type="gramEnd"/>
-      <w:r>
-        <w:rPr>
-          <w:rFonts w:asciiTheme="majorHAnsi" w:hAnsiTheme="majorHAnsi"/>
-          <w:sz w:val="24"/>
-          <w:szCs w:val="24"/>
-        </w:rPr>
-        <w:t xml:space="preserve"> : 46002001) </w:t>
-      </w:r>
-    </w:p>
-    <w:p>
-      <w:pPr>
-        <w:pStyle w:val="ListParagraph"/>
-        <w:rPr>
-          <w:rFonts w:asciiTheme="majorHAnsi" w:hAnsiTheme="majorHAnsi"/>
-          <w:sz w:val="24"/>
-          <w:szCs w:val="24"/>
-        </w:rPr>
-      </w:pPr>
-      <w:proofErr w:type="gramStart"/>
-      <w:r>
-        <w:rPr>
-          <w:rFonts w:asciiTheme="majorHAnsi" w:hAnsiTheme="majorHAnsi"/>
-          <w:sz w:val="24"/>
-          <w:szCs w:val="24"/>
-        </w:rPr>
-        <w:t>Designation :</w:t>
-      </w:r>
-      <w:proofErr w:type="gramEnd"/>
-      <w:r>
-        <w:rPr>
-          <w:rFonts w:asciiTheme="majorHAnsi" w:hAnsiTheme="majorHAnsi"/>
-          <w:sz w:val="24"/>
-          <w:szCs w:val="24"/>
-        </w:rPr>
-        <w:t xml:space="preserve"> Senior Analyst/ A5</w:t>
+      </w:pPr>
+    </w:p>
+    <w:p>
+      <w:pPr>
+        <w:pStyle w:val="ListParagraph"/>
+        <w:rPr>
+          <w:rFonts w:asciiTheme="majorHAnsi" w:hAnsiTheme="majorHAnsi"/>
+          <w:sz w:val="24"/>
+          <w:szCs w:val="24"/>
+        </w:rPr>
+      </w:pPr>
+      <w:r>
+        <w:rPr>
+          <w:rFonts w:asciiTheme="majorHAnsi" w:hAnsiTheme="majorHAnsi"/>
+          <w:sz w:val="24"/>
+          <w:szCs w:val="24"/>
+        </w:rPr>
+        <w:t xml:space="preserve">Agnibha Chandra ( Id : 46002001) </w:t>
+      </w:r>
+    </w:p>
+    <w:p>
+      <w:pPr>
+        <w:pStyle w:val="ListParagraph"/>
+        <w:rPr>
+          <w:rFonts w:asciiTheme="majorHAnsi" w:hAnsiTheme="majorHAnsi"/>
+          <w:sz w:val="24"/>
+          <w:szCs w:val="24"/>
+        </w:rPr>
+      </w:pPr>
+      <w:r>
+        <w:rPr>
+          <w:rFonts w:asciiTheme="majorHAnsi" w:hAnsiTheme="majorHAnsi"/>
+          <w:sz w:val="24"/>
+          <w:szCs w:val="24"/>
+        </w:rPr>
+        <w:t>Designation : Senior Analyst/ A5</w:t>
       </w:r>
     </w:p>
     <w:p>
@@ -9095,6 +8694,7 @@
           <w:szCs w:val="32"/>
         </w:rPr>
       </w:pPr>
+      <w:bookmarkStart w:id="0" w:name="_GoBack"/>
       <w:r>
         <w:rPr>
           <w:noProof/>
@@ -9142,6 +8742,7 @@
           </wp:inline>
         </w:drawing>
       </w:r>
+      <w:bookmarkEnd w:id="0"/>
     </w:p>
     <w:p>
       <w:pPr>
@@ -9467,43 +9068,7 @@
           <w:sz w:val="24"/>
           <w:szCs w:val="24"/>
         </w:rPr>
-        <w:t xml:space="preserve">It has been observed that during manual entry for a product any individual can often make mistakes in entering data. Hence there should always be a scope to update the data which has been once entered. Thus it is our client requirement to introduce an edit option. Hence we have implemented </w:t>
-      </w:r>
-      <w:proofErr w:type="gramStart"/>
-      <w:r>
-        <w:rPr>
-          <w:rFonts w:asciiTheme="majorHAnsi" w:hAnsiTheme="majorHAnsi"/>
-          <w:sz w:val="24"/>
-          <w:szCs w:val="24"/>
-        </w:rPr>
-        <w:t>an</w:t>
-      </w:r>
-      <w:proofErr w:type="gramEnd"/>
-      <w:r>
-        <w:rPr>
-          <w:rFonts w:asciiTheme="majorHAnsi" w:hAnsiTheme="majorHAnsi"/>
-          <w:sz w:val="24"/>
-          <w:szCs w:val="24"/>
-        </w:rPr>
-        <w:t xml:space="preserve"> user friendly edit option for our product management system. Just on clicking an edit icon over a particular product the edit form will pop up. Now we gather from user review that if they have to refill the entire product form then there might be a chance of making more mistakes. It may happen that on correcting a particular data user have entered some wrong data for other fields. Hence our software is designed in such a way that on clicking the edit option, the form will be already prefilled with data. User has to only make changes where it requires. </w:t>
-      </w:r>
-      <w:proofErr w:type="gramStart"/>
-      <w:r>
-        <w:rPr>
-          <w:rFonts w:asciiTheme="majorHAnsi" w:hAnsiTheme="majorHAnsi"/>
-          <w:sz w:val="24"/>
-          <w:szCs w:val="24"/>
-        </w:rPr>
-        <w:t>Moreover</w:t>
-      </w:r>
-      <w:proofErr w:type="gramEnd"/>
-      <w:r>
-        <w:rPr>
-          <w:rFonts w:asciiTheme="majorHAnsi" w:hAnsiTheme="majorHAnsi"/>
-          <w:sz w:val="24"/>
-          <w:szCs w:val="24"/>
-        </w:rPr>
-        <w:t xml:space="preserve"> we have been restricted to make any further changes in the product ID field otherwise it will be treated as a completely new product. On changing the quantity filed it will be treated as the no of new items we want to add for that particular product. </w:t>
+        <w:t xml:space="preserve">It has been observed that during manual entry for a product any individual can often make mistakes in entering data. Hence there should always be a scope to update the data which has been once entered. Thus it is our client requirement to introduce an edit option. Hence we have implemented an user friendly edit option for our product management system. Just on clicking an edit icon over a particular product the edit form will pop up. Now we gather from user review that if they have to refill the entire product form then there might be a chance of making more mistakes. It may happen that on correcting a particular data user have entered some wrong data for other fields. Hence our software is designed in such a way that on clicking the edit option, the form will be already prefilled with data. User has to only make changes where it requires. Moreover we have been restricted to make any further changes in the product ID field otherwise it will be treated as a completely new product. On changing the quantity filed it will be treated as the no of new items we want to add for that particular product. </w:t>
       </w:r>
     </w:p>
     <w:p>
@@ -9662,25 +9227,7 @@
           <w:sz w:val="24"/>
           <w:szCs w:val="24"/>
         </w:rPr>
-        <w:t xml:space="preserve">User/ Product Master needs to click a button to delete a product. A confirmation warning will pop up. On clicking on the confirm message the product will be deleted. It has been found through several researches that there can be nothing more important than data. Hence no one wants to lose any data which has been one generated. Thus we have implemented soft delete operation for deleting a product. It will only change the product present status as false and will not show up in product page. </w:t>
-      </w:r>
-      <w:proofErr w:type="gramStart"/>
-      <w:r>
-        <w:rPr>
-          <w:rFonts w:asciiTheme="majorHAnsi" w:hAnsiTheme="majorHAnsi"/>
-          <w:sz w:val="24"/>
-          <w:szCs w:val="24"/>
-        </w:rPr>
-        <w:t>However</w:t>
-      </w:r>
-      <w:proofErr w:type="gramEnd"/>
-      <w:r>
-        <w:rPr>
-          <w:rFonts w:asciiTheme="majorHAnsi" w:hAnsiTheme="majorHAnsi"/>
-          <w:sz w:val="24"/>
-          <w:szCs w:val="24"/>
-        </w:rPr>
-        <w:t xml:space="preserve"> it will be always recorded in the database.</w:t>
+        <w:t>User/ Product Master needs to click a button to delete a product. A confirmation warning will pop up. On clicking on the confirm message the product will be deleted. It has been found through several researches that there can be nothing more important than data. Hence no one wants to lose any data which has been one generated. Thus we have implemented soft delete operation for deleting a product. It will only change the product present status as false and will not show up in product page. However it will be always recorded in the database.</w:t>
       </w:r>
     </w:p>
     <w:p>
@@ -9832,25 +9379,7 @@
           <w:sz w:val="24"/>
           <w:szCs w:val="24"/>
         </w:rPr>
-        <w:t xml:space="preserve">We have extended the functionality of registering a user to implement this module. It is very similar to registering a regular user. Only difference lies in role mapping. We have defined a user category field in user database where it has been mapped to a product master category. Our registration function has been well designed show that the password entered is properly encrypted. We have also designed </w:t>
-      </w:r>
-      <w:proofErr w:type="gramStart"/>
-      <w:r>
-        <w:rPr>
-          <w:rFonts w:asciiTheme="majorHAnsi" w:hAnsiTheme="majorHAnsi"/>
-          <w:sz w:val="24"/>
-          <w:szCs w:val="24"/>
-        </w:rPr>
-        <w:t>an</w:t>
-      </w:r>
-      <w:proofErr w:type="gramEnd"/>
-      <w:r>
-        <w:rPr>
-          <w:rFonts w:asciiTheme="majorHAnsi" w:hAnsiTheme="majorHAnsi"/>
-          <w:sz w:val="24"/>
-          <w:szCs w:val="24"/>
-        </w:rPr>
-        <w:t xml:space="preserve"> user friendly registration form with several validations.</w:t>
+        <w:t>We have extended the functionality of registering a user to implement this module. It is very similar to registering a regular user. Only difference lies in role mapping. We have defined a user category field in user database where it has been mapped to a product master category. Our registration function has been well designed show that the password entered is properly encrypted. We have also designed an user friendly registration form with several validations.</w:t>
       </w:r>
     </w:p>
     <w:p>
@@ -9890,7 +9419,6 @@
           <w:szCs w:val="24"/>
         </w:rPr>
       </w:pPr>
-      <w:proofErr w:type="gramStart"/>
       <w:r>
         <w:rPr>
           <w:rFonts w:asciiTheme="majorHAnsi" w:hAnsiTheme="majorHAnsi"/>
@@ -9899,9 +9427,26 @@
           <w:sz w:val="24"/>
           <w:szCs w:val="24"/>
         </w:rPr>
-        <w:t>Password :</w:t>
-      </w:r>
-      <w:proofErr w:type="gramEnd"/>
+        <w:t xml:space="preserve">Password : </w:t>
+      </w:r>
+      <w:r>
+        <w:rPr>
+          <w:rFonts w:asciiTheme="majorHAnsi" w:hAnsiTheme="majorHAnsi"/>
+          <w:sz w:val="24"/>
+          <w:szCs w:val="24"/>
+        </w:rPr>
+        <w:t>Should contains at least one small letter, one capital letter, one digit, one special character like @,#,! and must be at least 8 characters long.</w:t>
+      </w:r>
+    </w:p>
+    <w:p>
+      <w:pPr>
+        <w:pStyle w:val="ListParagraph"/>
+        <w:rPr>
+          <w:rFonts w:asciiTheme="majorHAnsi" w:hAnsiTheme="majorHAnsi"/>
+          <w:sz w:val="24"/>
+          <w:szCs w:val="24"/>
+        </w:rPr>
+      </w:pPr>
       <w:r>
         <w:rPr>
           <w:rFonts w:asciiTheme="majorHAnsi" w:hAnsiTheme="majorHAnsi"/>
@@ -9910,15 +9455,15 @@
           <w:sz w:val="24"/>
           <w:szCs w:val="24"/>
         </w:rPr>
-        <w:t xml:space="preserve"> </w:t>
-      </w:r>
-      <w:r>
-        <w:rPr>
-          <w:rFonts w:asciiTheme="majorHAnsi" w:hAnsiTheme="majorHAnsi"/>
-          <w:sz w:val="24"/>
-          <w:szCs w:val="24"/>
-        </w:rPr>
-        <w:t>Should contains at least one small letter, one capital letter, one digit, one special character like @,#,! and must be at least 8 characters long.</w:t>
+        <w:t>Re-enter Password :</w:t>
+      </w:r>
+      <w:r>
+        <w:rPr>
+          <w:rFonts w:asciiTheme="majorHAnsi" w:hAnsiTheme="majorHAnsi"/>
+          <w:sz w:val="24"/>
+          <w:szCs w:val="24"/>
+        </w:rPr>
+        <w:t xml:space="preserve"> Should match with the previous password to prevent any mistype.</w:t>
       </w:r>
     </w:p>
     <w:p>
@@ -9938,60 +9483,8 @@
           <w:sz w:val="24"/>
           <w:szCs w:val="24"/>
         </w:rPr>
-        <w:t xml:space="preserve">Re-enter </w:t>
-      </w:r>
-      <w:proofErr w:type="gramStart"/>
-      <w:r>
-        <w:rPr>
-          <w:rFonts w:asciiTheme="majorHAnsi" w:hAnsiTheme="majorHAnsi"/>
-          <w:b/>
-          <w:bCs/>
-          <w:sz w:val="24"/>
-          <w:szCs w:val="24"/>
-        </w:rPr>
-        <w:t>Password :</w:t>
-      </w:r>
-      <w:proofErr w:type="gramEnd"/>
-      <w:r>
-        <w:rPr>
-          <w:rFonts w:asciiTheme="majorHAnsi" w:hAnsiTheme="majorHAnsi"/>
-          <w:sz w:val="24"/>
-          <w:szCs w:val="24"/>
-        </w:rPr>
-        <w:t xml:space="preserve"> Should match with the previous password to prevent any mistype.</w:t>
-      </w:r>
-    </w:p>
-    <w:p>
-      <w:pPr>
-        <w:pStyle w:val="ListParagraph"/>
-        <w:rPr>
-          <w:rFonts w:asciiTheme="majorHAnsi" w:hAnsiTheme="majorHAnsi"/>
-          <w:sz w:val="24"/>
-          <w:szCs w:val="24"/>
-        </w:rPr>
-      </w:pPr>
-      <w:r>
-        <w:rPr>
-          <w:rFonts w:asciiTheme="majorHAnsi" w:hAnsiTheme="majorHAnsi"/>
-          <w:b/>
-          <w:bCs/>
-          <w:sz w:val="24"/>
-          <w:szCs w:val="24"/>
-        </w:rPr>
-        <w:t xml:space="preserve">Phone Number and </w:t>
-      </w:r>
-      <w:proofErr w:type="gramStart"/>
-      <w:r>
-        <w:rPr>
-          <w:rFonts w:asciiTheme="majorHAnsi" w:hAnsiTheme="majorHAnsi"/>
-          <w:b/>
-          <w:bCs/>
-          <w:sz w:val="24"/>
-          <w:szCs w:val="24"/>
-        </w:rPr>
-        <w:t>email :</w:t>
-      </w:r>
-      <w:proofErr w:type="gramEnd"/>
+        <w:t>Phone Number and email :</w:t>
+      </w:r>
       <w:r>
         <w:rPr>
           <w:rFonts w:asciiTheme="majorHAnsi" w:hAnsiTheme="majorHAnsi"/>
@@ -10046,25 +9539,7 @@
           <w:sz w:val="24"/>
           <w:szCs w:val="24"/>
         </w:rPr>
-        <w:t xml:space="preserve">This has been only a wrapper over registering user </w:t>
-      </w:r>
-      <w:proofErr w:type="gramStart"/>
-      <w:r>
-        <w:rPr>
-          <w:rFonts w:asciiTheme="majorHAnsi" w:hAnsiTheme="majorHAnsi"/>
-          <w:sz w:val="24"/>
-          <w:szCs w:val="24"/>
-        </w:rPr>
-        <w:t>ref .</w:t>
-      </w:r>
-      <w:proofErr w:type="gramEnd"/>
-      <w:r>
-        <w:rPr>
-          <w:rFonts w:asciiTheme="majorHAnsi" w:hAnsiTheme="majorHAnsi"/>
-          <w:sz w:val="24"/>
-          <w:szCs w:val="24"/>
-        </w:rPr>
-        <w:t xml:space="preserve"> 5.2.a</w:t>
+        <w:t>This has been only a wrapper over registering user ref . 5.2.a</w:t>
       </w:r>
     </w:p>
     <w:p>
@@ -10191,27 +9666,7 @@
           <w:sz w:val="24"/>
           <w:szCs w:val="24"/>
         </w:rPr>
-        <w:t xml:space="preserve">We have provided a toggled filter button which open ups to a filter bar. Many customers are brand specific as well as everyone has a specific budget during shopping. Thus, we provide a filter option with price range and </w:t>
-      </w:r>
-      <w:proofErr w:type="gramStart"/>
-      <w:r>
-        <w:rPr>
-          <w:rFonts w:asciiTheme="majorHAnsi" w:hAnsiTheme="majorHAnsi"/>
-          <w:color w:val="000000" w:themeColor="text1"/>
-          <w:sz w:val="24"/>
-          <w:szCs w:val="24"/>
-        </w:rPr>
-        <w:t>brand .</w:t>
-      </w:r>
-      <w:proofErr w:type="gramEnd"/>
-      <w:r>
-        <w:rPr>
-          <w:rFonts w:asciiTheme="majorHAnsi" w:hAnsiTheme="majorHAnsi"/>
-          <w:color w:val="000000" w:themeColor="text1"/>
-          <w:sz w:val="24"/>
-          <w:szCs w:val="24"/>
-        </w:rPr>
-        <w:t xml:space="preserve"> We have also provided an additional sort feature which will sort the product by price. Normally product will be sorted by name.</w:t>
+        <w:t>We have provided a toggled filter button which open ups to a filter bar. Many customers are brand specific as well as everyone has a specific budget during shopping. Thus, we provide a filter option with price range and brand . We have also provided an additional sort feature which will sort the product by price. Normally product will be sorted by name.</w:t>
       </w:r>
     </w:p>
     <w:p>
@@ -10609,27 +10064,7 @@
                 <w:sz w:val="24"/>
                 <w:szCs w:val="24"/>
               </w:rPr>
-              <w:t xml:space="preserve">3-layer architecture is not properly designed. Write more test case scenario. Properly comment the code. Code Convention is not </w:t>
-            </w:r>
-            <w:proofErr w:type="spellStart"/>
-            <w:r>
-              <w:rPr>
-                <w:rFonts w:asciiTheme="majorHAnsi" w:hAnsiTheme="majorHAnsi"/>
-                <w:color w:val="000000" w:themeColor="text1"/>
-                <w:sz w:val="24"/>
-                <w:szCs w:val="24"/>
-              </w:rPr>
-              <w:t>upto</w:t>
-            </w:r>
-            <w:proofErr w:type="spellEnd"/>
-            <w:r>
-              <w:rPr>
-                <w:rFonts w:asciiTheme="majorHAnsi" w:hAnsiTheme="majorHAnsi"/>
-                <w:color w:val="000000" w:themeColor="text1"/>
-                <w:sz w:val="24"/>
-                <w:szCs w:val="24"/>
-              </w:rPr>
-              <w:t xml:space="preserve"> industry standard. Presentation layer is not implemented</w:t>
+              <w:t>3-layer architecture is not properly designed. Write more test case scenario. Properly comment the code. Code Convention is not upto industry standard. Presentation layer is not implemented</w:t>
             </w:r>
           </w:p>
           <w:p>
@@ -11005,27 +10440,7 @@
                 <w:sz w:val="24"/>
                 <w:szCs w:val="24"/>
               </w:rPr>
-              <w:t xml:space="preserve">Additional </w:t>
-            </w:r>
-            <w:proofErr w:type="gramStart"/>
-            <w:r>
-              <w:rPr>
-                <w:rFonts w:asciiTheme="majorHAnsi" w:hAnsiTheme="majorHAnsi"/>
-                <w:color w:val="000000" w:themeColor="text1"/>
-                <w:sz w:val="24"/>
-                <w:szCs w:val="24"/>
-              </w:rPr>
-              <w:t>advise :</w:t>
-            </w:r>
-            <w:proofErr w:type="gramEnd"/>
-            <w:r>
-              <w:rPr>
-                <w:rFonts w:asciiTheme="majorHAnsi" w:hAnsiTheme="majorHAnsi"/>
-                <w:color w:val="000000" w:themeColor="text1"/>
-                <w:sz w:val="24"/>
-                <w:szCs w:val="24"/>
-              </w:rPr>
-              <w:t xml:space="preserve"> To make the software more dynamic. Toaster message should be implemented</w:t>
+              <w:t>Additional advise : To make the software more dynamic. Toaster message should be implemented</w:t>
             </w:r>
           </w:p>
         </w:tc>
@@ -11154,47 +10569,7 @@
                 <w:sz w:val="24"/>
                 <w:szCs w:val="24"/>
               </w:rPr>
-              <w:t xml:space="preserve">Entire project is made dynamic. </w:t>
-            </w:r>
-            <w:proofErr w:type="spellStart"/>
-            <w:r>
-              <w:rPr>
-                <w:rFonts w:asciiTheme="majorHAnsi" w:hAnsiTheme="majorHAnsi"/>
-                <w:color w:val="000000" w:themeColor="text1"/>
-                <w:sz w:val="24"/>
-                <w:szCs w:val="24"/>
-              </w:rPr>
-              <w:t>Toastr</w:t>
-            </w:r>
-            <w:proofErr w:type="spellEnd"/>
-            <w:r>
-              <w:rPr>
-                <w:rFonts w:asciiTheme="majorHAnsi" w:hAnsiTheme="majorHAnsi"/>
-                <w:color w:val="000000" w:themeColor="text1"/>
-                <w:sz w:val="24"/>
-                <w:szCs w:val="24"/>
-              </w:rPr>
-              <w:t xml:space="preserve"> </w:t>
-            </w:r>
-            <w:proofErr w:type="spellStart"/>
-            <w:r>
-              <w:rPr>
-                <w:rFonts w:asciiTheme="majorHAnsi" w:hAnsiTheme="majorHAnsi"/>
-                <w:color w:val="000000" w:themeColor="text1"/>
-                <w:sz w:val="24"/>
-                <w:szCs w:val="24"/>
-              </w:rPr>
-              <w:t>messege</w:t>
-            </w:r>
-            <w:proofErr w:type="spellEnd"/>
-            <w:r>
-              <w:rPr>
-                <w:rFonts w:asciiTheme="majorHAnsi" w:hAnsiTheme="majorHAnsi"/>
-                <w:color w:val="000000" w:themeColor="text1"/>
-                <w:sz w:val="24"/>
-                <w:szCs w:val="24"/>
-              </w:rPr>
-              <w:t xml:space="preserve"> have been implemented </w:t>
+              <w:t xml:space="preserve">Entire project is made dynamic. Toastr messege have been implemented </w:t>
             </w:r>
           </w:p>
           <w:p>
@@ -11421,27 +10796,7 @@
                 <w:sz w:val="24"/>
                 <w:szCs w:val="24"/>
               </w:rPr>
-              <w:t xml:space="preserve">Additional </w:t>
-            </w:r>
-            <w:proofErr w:type="gramStart"/>
-            <w:r>
-              <w:rPr>
-                <w:rFonts w:asciiTheme="majorHAnsi" w:hAnsiTheme="majorHAnsi"/>
-                <w:color w:val="000000" w:themeColor="text1"/>
-                <w:sz w:val="24"/>
-                <w:szCs w:val="24"/>
-              </w:rPr>
-              <w:t>Advise</w:t>
-            </w:r>
-            <w:proofErr w:type="gramEnd"/>
-            <w:r>
-              <w:rPr>
-                <w:rFonts w:asciiTheme="majorHAnsi" w:hAnsiTheme="majorHAnsi"/>
-                <w:color w:val="000000" w:themeColor="text1"/>
-                <w:sz w:val="24"/>
-                <w:szCs w:val="24"/>
-              </w:rPr>
-              <w:t>:</w:t>
+              <w:t>Additional Advise:</w:t>
             </w:r>
           </w:p>
           <w:p>
@@ -11785,25 +11140,7 @@
           <w:sz w:val="24"/>
           <w:szCs w:val="24"/>
         </w:rPr>
-        <w:t xml:space="preserve">All modules are show designed that the result will be obtained within 10 seconds of request. Proper Loading indicator has been instantiated. Hence once a request been asked no one can further request anything. Authentication has been given a higher priority. All form validations are properly maintained. To make it more user-friendly proper alert messages are shown wherever required. For </w:t>
-      </w:r>
-      <w:proofErr w:type="gramStart"/>
-      <w:r>
-        <w:rPr>
-          <w:rFonts w:ascii="Cambria" w:eastAsia="Cambria" w:hAnsi="Cambria" w:cs="Cambria"/>
-          <w:sz w:val="24"/>
-          <w:szCs w:val="24"/>
-        </w:rPr>
-        <w:t>instance  if</w:t>
-      </w:r>
-      <w:proofErr w:type="gramEnd"/>
-      <w:r>
-        <w:rPr>
-          <w:rFonts w:ascii="Cambria" w:eastAsia="Cambria" w:hAnsi="Cambria" w:cs="Cambria"/>
-          <w:sz w:val="24"/>
-          <w:szCs w:val="24"/>
-        </w:rPr>
-        <w:t xml:space="preserve"> someone click  on any other tab while filling up a form, our software will show a pop up alert – “</w:t>
+        <w:t>All modules are show designed that the result will be obtained within 10 seconds of request. Proper Loading indicator has been instantiated. Hence once a request been asked no one can further request anything. Authentication has been given a higher priority. All form validations are properly maintained. To make it more user-friendly proper alert messages are shown wherever required. For instance  if someone click  on any other tab while filling up a form, our software will show a pop up alert – “</w:t>
       </w:r>
       <w:r>
         <w:rPr>
@@ -11831,9 +11168,10 @@
           <w:sz w:val="32"/>
           <w:szCs w:val="32"/>
         </w:rPr>
-        <w:t xml:space="preserve">Designed and Implemented </w:t>
-      </w:r>
-      <w:proofErr w:type="gramStart"/>
+        <w:t xml:space="preserve">Designed and Implemented By: </w:t>
+      </w:r>
+    </w:p>
+    <w:p>
       <w:r>
         <w:rPr>
           <w:rFonts w:ascii="Cambria" w:eastAsia="Cambria" w:hAnsi="Cambria" w:cs="Cambria"/>
@@ -11841,84 +11179,25 @@
           <w:sz w:val="32"/>
           <w:szCs w:val="32"/>
         </w:rPr>
-        <w:t>By</w:t>
-      </w:r>
-      <w:proofErr w:type="gramEnd"/>
+        <w:t xml:space="preserve"> </w:t>
+      </w:r>
       <w:r>
         <w:rPr>
           <w:rFonts w:ascii="Cambria" w:eastAsia="Cambria" w:hAnsi="Cambria" w:cs="Cambria"/>
-          <w:color w:val="984806"/>
-          <w:sz w:val="32"/>
-          <w:szCs w:val="32"/>
-        </w:rPr>
-        <w:t xml:space="preserve">: </w:t>
+          <w:sz w:val="24"/>
+          <w:szCs w:val="24"/>
+        </w:rPr>
+        <w:t xml:space="preserve">Ayushi Dixit (Id : 46003312) </w:t>
       </w:r>
     </w:p>
     <w:p>
       <w:r>
         <w:rPr>
           <w:rFonts w:ascii="Cambria" w:eastAsia="Cambria" w:hAnsi="Cambria" w:cs="Cambria"/>
-          <w:color w:val="984806"/>
-          <w:sz w:val="32"/>
-          <w:szCs w:val="32"/>
-        </w:rPr>
-        <w:t xml:space="preserve"> </w:t>
-      </w:r>
-      <w:proofErr w:type="spellStart"/>
-      <w:r>
-        <w:rPr>
-          <w:rFonts w:ascii="Cambria" w:eastAsia="Cambria" w:hAnsi="Cambria" w:cs="Cambria"/>
-          <w:sz w:val="24"/>
-          <w:szCs w:val="24"/>
-        </w:rPr>
-        <w:t>Ayushi</w:t>
-      </w:r>
-      <w:proofErr w:type="spellEnd"/>
-      <w:r>
-        <w:rPr>
-          <w:rFonts w:ascii="Cambria" w:eastAsia="Cambria" w:hAnsi="Cambria" w:cs="Cambria"/>
-          <w:sz w:val="24"/>
-          <w:szCs w:val="24"/>
-        </w:rPr>
-        <w:t xml:space="preserve"> Dixit (</w:t>
-      </w:r>
-      <w:proofErr w:type="gramStart"/>
-      <w:r>
-        <w:rPr>
-          <w:rFonts w:ascii="Cambria" w:eastAsia="Cambria" w:hAnsi="Cambria" w:cs="Cambria"/>
-          <w:sz w:val="24"/>
-          <w:szCs w:val="24"/>
-        </w:rPr>
-        <w:t>Id :</w:t>
-      </w:r>
-      <w:proofErr w:type="gramEnd"/>
-      <w:r>
-        <w:rPr>
-          <w:rFonts w:ascii="Cambria" w:eastAsia="Cambria" w:hAnsi="Cambria" w:cs="Cambria"/>
-          <w:sz w:val="24"/>
-          <w:szCs w:val="24"/>
-        </w:rPr>
-        <w:t xml:space="preserve"> 46003312) </w:t>
-      </w:r>
-    </w:p>
-    <w:p>
-      <w:proofErr w:type="gramStart"/>
-      <w:r>
-        <w:rPr>
-          <w:rFonts w:ascii="Cambria" w:eastAsia="Cambria" w:hAnsi="Cambria" w:cs="Cambria"/>
-          <w:sz w:val="24"/>
-          <w:szCs w:val="24"/>
-        </w:rPr>
-        <w:t>Designation :</w:t>
-      </w:r>
-      <w:proofErr w:type="gramEnd"/>
-      <w:r>
-        <w:rPr>
-          <w:rFonts w:ascii="Cambria" w:eastAsia="Cambria" w:hAnsi="Cambria" w:cs="Cambria"/>
-          <w:sz w:val="24"/>
-          <w:szCs w:val="24"/>
-        </w:rPr>
-        <w:t xml:space="preserve"> Senior Analyst/ A5</w:t>
+          <w:sz w:val="24"/>
+          <w:szCs w:val="24"/>
+        </w:rPr>
+        <w:t>Designation : Senior Analyst/ A5</w:t>
       </w:r>
     </w:p>
     <w:p>
@@ -12123,45 +11402,7 @@
           <w:sz w:val="24"/>
           <w:szCs w:val="24"/>
         </w:rPr>
-        <w:t xml:space="preserve">This module has been designed to add </w:t>
-      </w:r>
-      <w:proofErr w:type="spellStart"/>
-      <w:proofErr w:type="gramStart"/>
-      <w:r>
-        <w:rPr>
-          <w:rFonts w:ascii="Cambria" w:eastAsia="Cambria" w:hAnsi="Cambria" w:cs="Cambria"/>
-          <w:sz w:val="24"/>
-          <w:szCs w:val="24"/>
-        </w:rPr>
-        <w:t>a</w:t>
-      </w:r>
-      <w:proofErr w:type="spellEnd"/>
-      <w:proofErr w:type="gramEnd"/>
-      <w:r>
-        <w:rPr>
-          <w:rFonts w:ascii="Cambria" w:eastAsia="Cambria" w:hAnsi="Cambria" w:cs="Cambria"/>
-          <w:sz w:val="24"/>
-          <w:szCs w:val="24"/>
-        </w:rPr>
-        <w:t xml:space="preserve"> address in the database. This can be only accessed by Retailer. The form is designed with proper validation. The address ID is being generated automatically by our system so that each address </w:t>
-      </w:r>
-      <w:proofErr w:type="gramStart"/>
-      <w:r>
-        <w:rPr>
-          <w:rFonts w:ascii="Cambria" w:eastAsia="Cambria" w:hAnsi="Cambria" w:cs="Cambria"/>
-          <w:sz w:val="24"/>
-          <w:szCs w:val="24"/>
-        </w:rPr>
-        <w:t>have</w:t>
-      </w:r>
-      <w:proofErr w:type="gramEnd"/>
-      <w:r>
-        <w:rPr>
-          <w:rFonts w:ascii="Cambria" w:eastAsia="Cambria" w:hAnsi="Cambria" w:cs="Cambria"/>
-          <w:sz w:val="24"/>
-          <w:szCs w:val="24"/>
-        </w:rPr>
-        <w:t xml:space="preserve"> their own unique identity.</w:t>
+        <w:t>This module has been designed to add a address in the database. This can be only accessed by Retailer. The form is designed with proper validation. The address ID is being generated automatically by our system so that each address have their own unique identity.</w:t>
       </w:r>
     </w:p>
     <w:p>
@@ -12339,43 +11580,7 @@
           <w:sz w:val="24"/>
           <w:szCs w:val="24"/>
         </w:rPr>
-        <w:t xml:space="preserve">There should always be a scope to update the data which has been once entered. Thus, it is our client requirement to introduce an update option. Hence, we have implemented </w:t>
-      </w:r>
-      <w:proofErr w:type="gramStart"/>
-      <w:r>
-        <w:rPr>
-          <w:rFonts w:ascii="Cambria" w:eastAsia="Cambria" w:hAnsi="Cambria" w:cs="Cambria"/>
-          <w:sz w:val="24"/>
-          <w:szCs w:val="24"/>
-        </w:rPr>
-        <w:t>an</w:t>
-      </w:r>
-      <w:proofErr w:type="gramEnd"/>
-      <w:r>
-        <w:rPr>
-          <w:rFonts w:ascii="Cambria" w:eastAsia="Cambria" w:hAnsi="Cambria" w:cs="Cambria"/>
-          <w:sz w:val="24"/>
-          <w:szCs w:val="24"/>
-        </w:rPr>
-        <w:t xml:space="preserve"> user friendly update option for our address management system. Just on clicking an update icon over a particular address the update form will pop up. Hence our software is designed in such a way that on clicking the update option, the form will be already prefilled with data. User has to only make changes where it requires. </w:t>
-      </w:r>
-      <w:proofErr w:type="spellStart"/>
-      <w:r>
-        <w:rPr>
-          <w:rFonts w:ascii="Cambria" w:eastAsia="Cambria" w:hAnsi="Cambria" w:cs="Cambria"/>
-          <w:sz w:val="24"/>
-          <w:szCs w:val="24"/>
-        </w:rPr>
-        <w:t>More over</w:t>
-      </w:r>
-      <w:proofErr w:type="spellEnd"/>
-      <w:r>
-        <w:rPr>
-          <w:rFonts w:ascii="Cambria" w:eastAsia="Cambria" w:hAnsi="Cambria" w:cs="Cambria"/>
-          <w:sz w:val="24"/>
-          <w:szCs w:val="24"/>
-        </w:rPr>
-        <w:t xml:space="preserve"> we have been restricted to make any further changes in the address ID field. </w:t>
+        <w:t xml:space="preserve">There should always be a scope to update the data which has been once entered. Thus, it is our client requirement to introduce an update option. Hence, we have implemented an user friendly update option for our address management system. Just on clicking an update icon over a particular address the update form will pop up. Hence our software is designed in such a way that on clicking the update option, the form will be already prefilled with data. User has to only make changes where it requires. More over we have been restricted to make any further changes in the address ID field. </w:t>
       </w:r>
     </w:p>
     <w:p>
@@ -12696,112 +11901,54 @@
           <w:sz w:val="32"/>
           <w:szCs w:val="32"/>
         </w:rPr>
-        <w:t xml:space="preserve">Designed and Implemented </w:t>
-      </w:r>
-      <w:proofErr w:type="gramStart"/>
-      <w:r>
+        <w:t xml:space="preserve">Designed and Implemented By: </w:t>
+      </w:r>
+    </w:p>
+    <w:p>
+      <w:pPr>
+        <w:pStyle w:val="ListParagraph"/>
         <w:rPr>
           <w:rFonts w:asciiTheme="majorHAnsi" w:hAnsiTheme="majorHAnsi"/>
           <w:color w:val="984806" w:themeColor="accent6" w:themeShade="80"/>
           <w:sz w:val="32"/>
           <w:szCs w:val="32"/>
         </w:rPr>
-        <w:t>By</w:t>
-      </w:r>
-      <w:proofErr w:type="gramEnd"/>
-      <w:r>
-        <w:rPr>
-          <w:rFonts w:asciiTheme="majorHAnsi" w:hAnsiTheme="majorHAnsi"/>
-          <w:color w:val="984806" w:themeColor="accent6" w:themeShade="80"/>
-          <w:sz w:val="32"/>
-          <w:szCs w:val="32"/>
-        </w:rPr>
-        <w:t xml:space="preserve">: </w:t>
-      </w:r>
-    </w:p>
-    <w:p>
-      <w:pPr>
-        <w:pStyle w:val="ListParagraph"/>
-        <w:rPr>
-          <w:rFonts w:asciiTheme="majorHAnsi" w:hAnsiTheme="majorHAnsi"/>
-          <w:color w:val="984806" w:themeColor="accent6" w:themeShade="80"/>
-          <w:sz w:val="32"/>
-          <w:szCs w:val="32"/>
-        </w:rPr>
-      </w:pPr>
-    </w:p>
-    <w:p>
-      <w:pPr>
-        <w:pStyle w:val="ListParagraph"/>
-        <w:rPr>
-          <w:rFonts w:asciiTheme="majorHAnsi" w:hAnsiTheme="majorHAnsi"/>
-          <w:sz w:val="24"/>
-          <w:szCs w:val="24"/>
-        </w:rPr>
-      </w:pPr>
-      <w:proofErr w:type="spellStart"/>
-      <w:r>
-        <w:rPr>
-          <w:rFonts w:asciiTheme="majorHAnsi" w:hAnsiTheme="majorHAnsi"/>
-          <w:sz w:val="24"/>
-          <w:szCs w:val="24"/>
-        </w:rPr>
-        <w:t>Aman</w:t>
-      </w:r>
-      <w:proofErr w:type="spellEnd"/>
-      <w:r>
-        <w:rPr>
-          <w:rFonts w:asciiTheme="majorHAnsi" w:hAnsiTheme="majorHAnsi"/>
-          <w:sz w:val="24"/>
-          <w:szCs w:val="24"/>
-        </w:rPr>
-        <w:t xml:space="preserve"> Raj </w:t>
-      </w:r>
-      <w:proofErr w:type="gramStart"/>
-      <w:r>
-        <w:rPr>
-          <w:rFonts w:asciiTheme="majorHAnsi" w:hAnsiTheme="majorHAnsi"/>
-          <w:sz w:val="24"/>
-          <w:szCs w:val="24"/>
-        </w:rPr>
-        <w:t>( Id</w:t>
-      </w:r>
-      <w:proofErr w:type="gramEnd"/>
-      <w:r>
-        <w:rPr>
-          <w:rFonts w:asciiTheme="majorHAnsi" w:hAnsiTheme="majorHAnsi"/>
-          <w:sz w:val="24"/>
-          <w:szCs w:val="24"/>
-        </w:rPr>
-        <w:t xml:space="preserve"> : 46001967) </w:t>
-      </w:r>
-    </w:p>
-    <w:p>
-      <w:pPr>
-        <w:pStyle w:val="ListParagraph"/>
-        <w:rPr>
-          <w:rFonts w:asciiTheme="majorHAnsi" w:hAnsiTheme="majorHAnsi"/>
-          <w:sz w:val="24"/>
-          <w:szCs w:val="24"/>
-        </w:rPr>
-      </w:pPr>
-      <w:proofErr w:type="gramStart"/>
-      <w:r>
-        <w:rPr>
-          <w:rFonts w:asciiTheme="majorHAnsi" w:hAnsiTheme="majorHAnsi"/>
-          <w:sz w:val="24"/>
-          <w:szCs w:val="24"/>
-        </w:rPr>
-        <w:t>Designation :</w:t>
-      </w:r>
-      <w:proofErr w:type="gramEnd"/>
-      <w:r>
-        <w:rPr>
-          <w:rFonts w:asciiTheme="majorHAnsi" w:hAnsiTheme="majorHAnsi"/>
-          <w:sz w:val="24"/>
-          <w:szCs w:val="24"/>
-        </w:rPr>
-        <w:t xml:space="preserve"> Senior Analyst/ A5</w:t>
+      </w:pPr>
+    </w:p>
+    <w:p>
+      <w:pPr>
+        <w:pStyle w:val="ListParagraph"/>
+        <w:rPr>
+          <w:rFonts w:asciiTheme="majorHAnsi" w:hAnsiTheme="majorHAnsi"/>
+          <w:sz w:val="24"/>
+          <w:szCs w:val="24"/>
+        </w:rPr>
+      </w:pPr>
+      <w:r>
+        <w:rPr>
+          <w:rFonts w:asciiTheme="majorHAnsi" w:hAnsiTheme="majorHAnsi"/>
+          <w:sz w:val="24"/>
+          <w:szCs w:val="24"/>
+        </w:rPr>
+        <w:t xml:space="preserve">Aman Raj ( Id : 46001967) </w:t>
+      </w:r>
+    </w:p>
+    <w:p>
+      <w:pPr>
+        <w:pStyle w:val="ListParagraph"/>
+        <w:rPr>
+          <w:rFonts w:asciiTheme="majorHAnsi" w:hAnsiTheme="majorHAnsi"/>
+          <w:sz w:val="24"/>
+          <w:szCs w:val="24"/>
+        </w:rPr>
+      </w:pPr>
+      <w:r>
+        <w:rPr>
+          <w:rFonts w:asciiTheme="majorHAnsi" w:hAnsiTheme="majorHAnsi"/>
+          <w:sz w:val="24"/>
+          <w:szCs w:val="24"/>
+        </w:rPr>
+        <w:t>Designation : Senior Analyst/ A5</w:t>
       </w:r>
     </w:p>
     <w:p>
@@ -13140,43 +12287,7 @@
           <w:sz w:val="24"/>
           <w:szCs w:val="24"/>
         </w:rPr>
-        <w:t xml:space="preserve">Registration functionality is user to Register a New User to the Great Outdoors database. Only Sales-Representative and Retailer can register directly from this </w:t>
-      </w:r>
-      <w:proofErr w:type="gramStart"/>
-      <w:r>
-        <w:rPr>
-          <w:rFonts w:asciiTheme="majorHAnsi" w:hAnsiTheme="majorHAnsi"/>
-          <w:sz w:val="24"/>
-          <w:szCs w:val="24"/>
-        </w:rPr>
-        <w:t>functionality .</w:t>
-      </w:r>
-      <w:proofErr w:type="gramEnd"/>
-      <w:r>
-        <w:rPr>
-          <w:rFonts w:asciiTheme="majorHAnsi" w:hAnsiTheme="majorHAnsi"/>
-          <w:sz w:val="24"/>
-          <w:szCs w:val="24"/>
-        </w:rPr>
-        <w:t xml:space="preserve"> We have to select the user category in the drop-down menu from where it will be mapped to different category roles. Our registration function has been well designed show that the password entered is properly encrypted. We have also designed </w:t>
-      </w:r>
-      <w:proofErr w:type="gramStart"/>
-      <w:r>
-        <w:rPr>
-          <w:rFonts w:asciiTheme="majorHAnsi" w:hAnsiTheme="majorHAnsi"/>
-          <w:sz w:val="24"/>
-          <w:szCs w:val="24"/>
-        </w:rPr>
-        <w:t>an</w:t>
-      </w:r>
-      <w:proofErr w:type="gramEnd"/>
-      <w:r>
-        <w:rPr>
-          <w:rFonts w:asciiTheme="majorHAnsi" w:hAnsiTheme="majorHAnsi"/>
-          <w:sz w:val="24"/>
-          <w:szCs w:val="24"/>
-        </w:rPr>
-        <w:t xml:space="preserve"> user friendly registration form with several validations.</w:t>
+        <w:t>Registration functionality is user to Register a New User to the Great Outdoors database. Only Sales-Representative and Retailer can register directly from this functionality . We have to select the user category in the drop-down menu from where it will be mapped to different category roles. Our registration function has been well designed show that the password entered is properly encrypted. We have also designed an user friendly registration form with several validations.</w:t>
       </w:r>
     </w:p>
     <w:p>
@@ -13216,7 +12327,6 @@
           <w:szCs w:val="24"/>
         </w:rPr>
       </w:pPr>
-      <w:proofErr w:type="gramStart"/>
       <w:r>
         <w:rPr>
           <w:rFonts w:asciiTheme="majorHAnsi" w:hAnsiTheme="majorHAnsi"/>
@@ -13225,9 +12335,26 @@
           <w:sz w:val="24"/>
           <w:szCs w:val="24"/>
         </w:rPr>
-        <w:t>Password :</w:t>
-      </w:r>
-      <w:proofErr w:type="gramEnd"/>
+        <w:t xml:space="preserve">Password : </w:t>
+      </w:r>
+      <w:r>
+        <w:rPr>
+          <w:rFonts w:asciiTheme="majorHAnsi" w:hAnsiTheme="majorHAnsi"/>
+          <w:sz w:val="24"/>
+          <w:szCs w:val="24"/>
+        </w:rPr>
+        <w:t>Should contains at least one small letter, one capital letter, one digit, one special character like @,#,! and must be at least 8 characters long.</w:t>
+      </w:r>
+    </w:p>
+    <w:p>
+      <w:pPr>
+        <w:pStyle w:val="ListParagraph"/>
+        <w:rPr>
+          <w:rFonts w:asciiTheme="majorHAnsi" w:hAnsiTheme="majorHAnsi"/>
+          <w:sz w:val="24"/>
+          <w:szCs w:val="24"/>
+        </w:rPr>
+      </w:pPr>
       <w:r>
         <w:rPr>
           <w:rFonts w:asciiTheme="majorHAnsi" w:hAnsiTheme="majorHAnsi"/>
@@ -13236,15 +12363,15 @@
           <w:sz w:val="24"/>
           <w:szCs w:val="24"/>
         </w:rPr>
-        <w:t xml:space="preserve"> </w:t>
-      </w:r>
-      <w:r>
-        <w:rPr>
-          <w:rFonts w:asciiTheme="majorHAnsi" w:hAnsiTheme="majorHAnsi"/>
-          <w:sz w:val="24"/>
-          <w:szCs w:val="24"/>
-        </w:rPr>
-        <w:t>Should contains at least one small letter, one capital letter, one digit, one special character like @,#,! and must be at least 8 characters long.</w:t>
+        <w:t>Re-enter Password :</w:t>
+      </w:r>
+      <w:r>
+        <w:rPr>
+          <w:rFonts w:asciiTheme="majorHAnsi" w:hAnsiTheme="majorHAnsi"/>
+          <w:sz w:val="24"/>
+          <w:szCs w:val="24"/>
+        </w:rPr>
+        <w:t xml:space="preserve"> Should match with the previous password to prevent any mistype.</w:t>
       </w:r>
     </w:p>
     <w:p>
@@ -13264,60 +12391,8 @@
           <w:sz w:val="24"/>
           <w:szCs w:val="24"/>
         </w:rPr>
-        <w:t xml:space="preserve">Re-enter </w:t>
-      </w:r>
-      <w:proofErr w:type="gramStart"/>
-      <w:r>
-        <w:rPr>
-          <w:rFonts w:asciiTheme="majorHAnsi" w:hAnsiTheme="majorHAnsi"/>
-          <w:b/>
-          <w:bCs/>
-          <w:sz w:val="24"/>
-          <w:szCs w:val="24"/>
-        </w:rPr>
-        <w:t>Password :</w:t>
-      </w:r>
-      <w:proofErr w:type="gramEnd"/>
-      <w:r>
-        <w:rPr>
-          <w:rFonts w:asciiTheme="majorHAnsi" w:hAnsiTheme="majorHAnsi"/>
-          <w:sz w:val="24"/>
-          <w:szCs w:val="24"/>
-        </w:rPr>
-        <w:t xml:space="preserve"> Should match with the previous password to prevent any mistype.</w:t>
-      </w:r>
-    </w:p>
-    <w:p>
-      <w:pPr>
-        <w:pStyle w:val="ListParagraph"/>
-        <w:rPr>
-          <w:rFonts w:asciiTheme="majorHAnsi" w:hAnsiTheme="majorHAnsi"/>
-          <w:sz w:val="24"/>
-          <w:szCs w:val="24"/>
-        </w:rPr>
-      </w:pPr>
-      <w:r>
-        <w:rPr>
-          <w:rFonts w:asciiTheme="majorHAnsi" w:hAnsiTheme="majorHAnsi"/>
-          <w:b/>
-          <w:bCs/>
-          <w:sz w:val="24"/>
-          <w:szCs w:val="24"/>
-        </w:rPr>
-        <w:t xml:space="preserve">Phone Number and </w:t>
-      </w:r>
-      <w:proofErr w:type="gramStart"/>
-      <w:r>
-        <w:rPr>
-          <w:rFonts w:asciiTheme="majorHAnsi" w:hAnsiTheme="majorHAnsi"/>
-          <w:b/>
-          <w:bCs/>
-          <w:sz w:val="24"/>
-          <w:szCs w:val="24"/>
-        </w:rPr>
-        <w:t>email :</w:t>
-      </w:r>
-      <w:proofErr w:type="gramEnd"/>
+        <w:t>Phone Number and email :</w:t>
+      </w:r>
       <w:r>
         <w:rPr>
           <w:rFonts w:asciiTheme="majorHAnsi" w:hAnsiTheme="majorHAnsi"/>
@@ -13664,7 +12739,6 @@
           <w:szCs w:val="24"/>
         </w:rPr>
       </w:pPr>
-      <w:proofErr w:type="gramStart"/>
       <w:r>
         <w:rPr>
           <w:rFonts w:asciiTheme="majorHAnsi" w:hAnsiTheme="majorHAnsi"/>
@@ -13673,18 +12747,7 @@
           <w:sz w:val="24"/>
           <w:szCs w:val="24"/>
         </w:rPr>
-        <w:t>Password :</w:t>
-      </w:r>
-      <w:proofErr w:type="gramEnd"/>
-      <w:r>
-        <w:rPr>
-          <w:rFonts w:asciiTheme="majorHAnsi" w:hAnsiTheme="majorHAnsi"/>
-          <w:b/>
-          <w:bCs/>
-          <w:sz w:val="24"/>
-          <w:szCs w:val="24"/>
-        </w:rPr>
-        <w:t xml:space="preserve"> </w:t>
+        <w:t xml:space="preserve">Password : </w:t>
       </w:r>
       <w:r>
         <w:rPr>
@@ -14122,38 +13185,18 @@
           <w:sz w:val="40"/>
           <w:szCs w:val="40"/>
         </w:rPr>
-        <w:t xml:space="preserve">5.4 </w:t>
-      </w:r>
-      <w:proofErr w:type="spellStart"/>
-      <w:r>
+        <w:t>5.4 Wishlist Management System</w:t>
+      </w:r>
+    </w:p>
+    <w:p>
+      <w:pPr>
+        <w:pStyle w:val="ListParagraph"/>
         <w:rPr>
           <w:rFonts w:asciiTheme="majorHAnsi" w:hAnsiTheme="majorHAnsi"/>
           <w:color w:val="365F91" w:themeColor="accent1" w:themeShade="BF"/>
           <w:sz w:val="40"/>
           <w:szCs w:val="40"/>
         </w:rPr>
-        <w:t>Wishlist</w:t>
-      </w:r>
-      <w:proofErr w:type="spellEnd"/>
-      <w:r>
-        <w:rPr>
-          <w:rFonts w:asciiTheme="majorHAnsi" w:hAnsiTheme="majorHAnsi"/>
-          <w:color w:val="365F91" w:themeColor="accent1" w:themeShade="BF"/>
-          <w:sz w:val="40"/>
-          <w:szCs w:val="40"/>
-        </w:rPr>
-        <w:t xml:space="preserve"> Management System</w:t>
-      </w:r>
-    </w:p>
-    <w:p>
-      <w:pPr>
-        <w:pStyle w:val="ListParagraph"/>
-        <w:rPr>
-          <w:rFonts w:asciiTheme="majorHAnsi" w:hAnsiTheme="majorHAnsi"/>
-          <w:color w:val="365F91" w:themeColor="accent1" w:themeShade="BF"/>
-          <w:sz w:val="40"/>
-          <w:szCs w:val="40"/>
-        </w:rPr>
       </w:pPr>
     </w:p>
     <w:p>
@@ -14186,23 +13229,13 @@
           <w:szCs w:val="24"/>
         </w:rPr>
       </w:pPr>
-      <w:proofErr w:type="spellStart"/>
-      <w:r>
-        <w:rPr>
-          <w:color w:val="000000" w:themeColor="text1"/>
-          <w:sz w:val="24"/>
-          <w:szCs w:val="24"/>
-        </w:rPr>
-        <w:t>Wishlist</w:t>
-      </w:r>
-      <w:proofErr w:type="spellEnd"/>
-      <w:r>
-        <w:rPr>
-          <w:color w:val="000000" w:themeColor="text1"/>
-          <w:sz w:val="24"/>
-          <w:szCs w:val="24"/>
-        </w:rPr>
-        <w:t xml:space="preserve"> management is one of the unique features of this application. This feature can be used by either </w:t>
+      <w:r>
+        <w:rPr>
+          <w:color w:val="000000" w:themeColor="text1"/>
+          <w:sz w:val="24"/>
+          <w:szCs w:val="24"/>
+        </w:rPr>
+        <w:t xml:space="preserve">Wishlist management is one of the unique features of this application. This feature can be used by either </w:t>
       </w:r>
       <w:r>
         <w:rPr>
@@ -14269,181 +13302,85 @@
           <w:sz w:val="32"/>
           <w:szCs w:val="32"/>
         </w:rPr>
-        <w:t xml:space="preserve">Designed and Implemented </w:t>
-      </w:r>
-      <w:proofErr w:type="gramStart"/>
-      <w:r>
+        <w:t xml:space="preserve">Designed and Implemented By: </w:t>
+      </w:r>
+    </w:p>
+    <w:p>
+      <w:pPr>
+        <w:pStyle w:val="ListParagraph"/>
         <w:rPr>
           <w:rFonts w:asciiTheme="majorHAnsi" w:hAnsiTheme="majorHAnsi"/>
           <w:color w:val="984806"/>
           <w:sz w:val="32"/>
           <w:szCs w:val="32"/>
         </w:rPr>
-        <w:t>By</w:t>
-      </w:r>
-      <w:proofErr w:type="gramEnd"/>
-      <w:r>
+      </w:pPr>
+    </w:p>
+    <w:p>
+      <w:pPr>
+        <w:pStyle w:val="ListParagraph"/>
+        <w:rPr>
+          <w:rFonts w:asciiTheme="majorHAnsi" w:hAnsiTheme="majorHAnsi"/>
+          <w:sz w:val="24"/>
+          <w:szCs w:val="24"/>
+        </w:rPr>
+      </w:pPr>
+      <w:r>
+        <w:rPr>
+          <w:rFonts w:asciiTheme="majorHAnsi" w:hAnsiTheme="majorHAnsi"/>
+          <w:sz w:val="24"/>
+          <w:szCs w:val="24"/>
+        </w:rPr>
+        <w:lastRenderedPageBreak/>
+        <w:t xml:space="preserve">Shalu Panwar ( Id: 46001525) </w:t>
+      </w:r>
+    </w:p>
+    <w:p>
+      <w:pPr>
+        <w:pStyle w:val="ListParagraph"/>
+        <w:rPr>
+          <w:rFonts w:asciiTheme="majorHAnsi" w:hAnsiTheme="majorHAnsi"/>
+          <w:sz w:val="24"/>
+          <w:szCs w:val="24"/>
+        </w:rPr>
+      </w:pPr>
+      <w:r>
+        <w:rPr>
+          <w:rFonts w:asciiTheme="majorHAnsi" w:hAnsiTheme="majorHAnsi"/>
+          <w:sz w:val="24"/>
+          <w:szCs w:val="24"/>
+        </w:rPr>
+        <w:t xml:space="preserve">Designation : Associate Consultant </w:t>
+      </w:r>
+    </w:p>
+    <w:p>
+      <w:pPr>
+        <w:pStyle w:val="ListParagraph"/>
+        <w:rPr>
+          <w:rFonts w:asciiTheme="majorHAnsi" w:hAnsiTheme="majorHAnsi"/>
+          <w:sz w:val="24"/>
+          <w:szCs w:val="24"/>
+        </w:rPr>
+      </w:pPr>
+    </w:p>
+    <w:p>
+      <w:pPr>
+        <w:pStyle w:val="ListParagraph"/>
         <w:rPr>
           <w:rFonts w:asciiTheme="majorHAnsi" w:hAnsiTheme="majorHAnsi"/>
           <w:color w:val="984806"/>
           <w:sz w:val="32"/>
           <w:szCs w:val="32"/>
         </w:rPr>
-        <w:t xml:space="preserve">: </w:t>
-      </w:r>
-    </w:p>
-    <w:p>
-      <w:pPr>
-        <w:pStyle w:val="ListParagraph"/>
+      </w:pPr>
+      <w:r>
         <w:rPr>
           <w:rFonts w:asciiTheme="majorHAnsi" w:hAnsiTheme="majorHAnsi"/>
           <w:color w:val="984806"/>
           <w:sz w:val="32"/>
           <w:szCs w:val="32"/>
         </w:rPr>
-      </w:pPr>
-    </w:p>
-    <w:p>
-      <w:pPr>
-        <w:pStyle w:val="ListParagraph"/>
-        <w:rPr>
-          <w:rFonts w:asciiTheme="majorHAnsi" w:hAnsiTheme="majorHAnsi"/>
-          <w:sz w:val="24"/>
-          <w:szCs w:val="24"/>
-        </w:rPr>
-      </w:pPr>
-      <w:proofErr w:type="spellStart"/>
-      <w:r>
-        <w:rPr>
-          <w:rFonts w:asciiTheme="majorHAnsi" w:hAnsiTheme="majorHAnsi"/>
-          <w:sz w:val="24"/>
-          <w:szCs w:val="24"/>
-        </w:rPr>
-        <w:lastRenderedPageBreak/>
-        <w:t>Shalu</w:t>
-      </w:r>
-      <w:proofErr w:type="spellEnd"/>
-      <w:r>
-        <w:rPr>
-          <w:rFonts w:asciiTheme="majorHAnsi" w:hAnsiTheme="majorHAnsi"/>
-          <w:sz w:val="24"/>
-          <w:szCs w:val="24"/>
-        </w:rPr>
-        <w:t xml:space="preserve"> </w:t>
-      </w:r>
-      <w:proofErr w:type="spellStart"/>
-      <w:r>
-        <w:rPr>
-          <w:rFonts w:asciiTheme="majorHAnsi" w:hAnsiTheme="majorHAnsi"/>
-          <w:sz w:val="24"/>
-          <w:szCs w:val="24"/>
-        </w:rPr>
-        <w:t>Panwar</w:t>
-      </w:r>
-      <w:proofErr w:type="spellEnd"/>
-      <w:r>
-        <w:rPr>
-          <w:rFonts w:asciiTheme="majorHAnsi" w:hAnsiTheme="majorHAnsi"/>
-          <w:sz w:val="24"/>
-          <w:szCs w:val="24"/>
-        </w:rPr>
-        <w:t xml:space="preserve"> </w:t>
-      </w:r>
-      <w:proofErr w:type="gramStart"/>
-      <w:r>
-        <w:rPr>
-          <w:rFonts w:asciiTheme="majorHAnsi" w:hAnsiTheme="majorHAnsi"/>
-          <w:sz w:val="24"/>
-          <w:szCs w:val="24"/>
-        </w:rPr>
-        <w:t>( Id</w:t>
-      </w:r>
-      <w:proofErr w:type="gramEnd"/>
-      <w:r>
-        <w:rPr>
-          <w:rFonts w:asciiTheme="majorHAnsi" w:hAnsiTheme="majorHAnsi"/>
-          <w:sz w:val="24"/>
-          <w:szCs w:val="24"/>
-        </w:rPr>
-        <w:t xml:space="preserve">: 46001525) </w:t>
-      </w:r>
-    </w:p>
-    <w:p>
-      <w:pPr>
-        <w:pStyle w:val="ListParagraph"/>
-        <w:rPr>
-          <w:rFonts w:asciiTheme="majorHAnsi" w:hAnsiTheme="majorHAnsi"/>
-          <w:sz w:val="24"/>
-          <w:szCs w:val="24"/>
-        </w:rPr>
-      </w:pPr>
-      <w:proofErr w:type="gramStart"/>
-      <w:r>
-        <w:rPr>
-          <w:rFonts w:asciiTheme="majorHAnsi" w:hAnsiTheme="majorHAnsi"/>
-          <w:sz w:val="24"/>
-          <w:szCs w:val="24"/>
-        </w:rPr>
-        <w:t>Designation :</w:t>
-      </w:r>
-      <w:proofErr w:type="gramEnd"/>
-      <w:r>
-        <w:rPr>
-          <w:rFonts w:asciiTheme="majorHAnsi" w:hAnsiTheme="majorHAnsi"/>
-          <w:sz w:val="24"/>
-          <w:szCs w:val="24"/>
-        </w:rPr>
-        <w:t xml:space="preserve"> Associate Consultant </w:t>
-      </w:r>
-    </w:p>
-    <w:p>
-      <w:pPr>
-        <w:pStyle w:val="ListParagraph"/>
-        <w:rPr>
-          <w:rFonts w:asciiTheme="majorHAnsi" w:hAnsiTheme="majorHAnsi"/>
-          <w:sz w:val="24"/>
-          <w:szCs w:val="24"/>
-        </w:rPr>
-      </w:pPr>
-    </w:p>
-    <w:p>
-      <w:pPr>
-        <w:pStyle w:val="ListParagraph"/>
-        <w:rPr>
-          <w:rFonts w:asciiTheme="majorHAnsi" w:hAnsiTheme="majorHAnsi"/>
-          <w:color w:val="984806"/>
-          <w:sz w:val="32"/>
-          <w:szCs w:val="32"/>
-        </w:rPr>
-      </w:pPr>
-      <w:r>
-        <w:rPr>
-          <w:rFonts w:asciiTheme="majorHAnsi" w:hAnsiTheme="majorHAnsi"/>
-          <w:color w:val="984806"/>
-          <w:sz w:val="32"/>
-          <w:szCs w:val="32"/>
-        </w:rPr>
-        <w:t xml:space="preserve">Use Case Diagram for </w:t>
-      </w:r>
-      <w:proofErr w:type="spellStart"/>
-      <w:r>
-        <w:rPr>
-          <w:rFonts w:asciiTheme="majorHAnsi" w:hAnsiTheme="majorHAnsi"/>
-          <w:color w:val="984806"/>
-          <w:sz w:val="32"/>
-          <w:szCs w:val="32"/>
-        </w:rPr>
-        <w:t>Wishlist</w:t>
-      </w:r>
-      <w:proofErr w:type="spellEnd"/>
-      <w:r>
-        <w:rPr>
-          <w:rFonts w:asciiTheme="majorHAnsi" w:hAnsiTheme="majorHAnsi"/>
-          <w:color w:val="984806"/>
-          <w:sz w:val="32"/>
-          <w:szCs w:val="32"/>
-        </w:rPr>
-        <w:t xml:space="preserve"> Management System</w:t>
+        <w:t>Use Case Diagram for Wishlist Management System</w:t>
       </w:r>
     </w:p>
     <w:p>
@@ -14532,19 +13469,19 @@
           <w:sz w:val="32"/>
           <w:szCs w:val="32"/>
         </w:rPr>
-        <w:t xml:space="preserve">a) Add Product to </w:t>
-      </w:r>
-      <w:proofErr w:type="spellStart"/>
-      <w:r>
+        <w:t xml:space="preserve">a) Add Product to Wishlist </w:t>
+      </w:r>
+    </w:p>
+    <w:p>
+      <w:pPr>
+        <w:pStyle w:val="ListParagraph"/>
         <w:rPr>
           <w:rFonts w:ascii="Cambria" w:eastAsia="Cambria" w:hAnsi="Cambria" w:cs="Cambria"/>
           <w:color w:val="974706" w:themeColor="accent6" w:themeShade="7F"/>
           <w:sz w:val="32"/>
           <w:szCs w:val="32"/>
         </w:rPr>
-        <w:t>Wishlist</w:t>
-      </w:r>
-      <w:proofErr w:type="spellEnd"/>
+      </w:pPr>
       <w:r>
         <w:rPr>
           <w:rFonts w:ascii="Cambria" w:eastAsia="Cambria" w:hAnsi="Cambria" w:cs="Cambria"/>
@@ -14559,60 +13496,20 @@
       <w:pPr>
         <w:pStyle w:val="ListParagraph"/>
         <w:rPr>
-          <w:rFonts w:ascii="Cambria" w:eastAsia="Cambria" w:hAnsi="Cambria" w:cs="Cambria"/>
-          <w:color w:val="974706" w:themeColor="accent6" w:themeShade="7F"/>
-          <w:sz w:val="32"/>
-          <w:szCs w:val="32"/>
-        </w:rPr>
-      </w:pPr>
-      <w:r>
-        <w:rPr>
-          <w:rFonts w:ascii="Cambria" w:eastAsia="Cambria" w:hAnsi="Cambria" w:cs="Cambria"/>
-          <w:color w:val="974706" w:themeColor="accent6" w:themeShade="7F"/>
-          <w:sz w:val="32"/>
-          <w:szCs w:val="32"/>
-        </w:rPr>
-        <w:t xml:space="preserve"> </w:t>
-      </w:r>
-    </w:p>
-    <w:p>
-      <w:pPr>
-        <w:pStyle w:val="ListParagraph"/>
-        <w:rPr>
-          <w:rFonts w:asciiTheme="majorHAnsi" w:hAnsiTheme="majorHAnsi"/>
-          <w:color w:val="000000" w:themeColor="text1"/>
-          <w:sz w:val="24"/>
-          <w:szCs w:val="24"/>
-        </w:rPr>
-      </w:pPr>
-      <w:r>
-        <w:rPr>
-          <w:rFonts w:asciiTheme="majorHAnsi" w:hAnsiTheme="majorHAnsi"/>
-          <w:color w:val="000000" w:themeColor="text1"/>
-          <w:sz w:val="24"/>
-          <w:szCs w:val="24"/>
-        </w:rPr>
-        <w:t xml:space="preserve">This function is used by user to add the product in their </w:t>
-      </w:r>
-      <w:proofErr w:type="spellStart"/>
-      <w:r>
-        <w:rPr>
-          <w:rFonts w:asciiTheme="majorHAnsi" w:hAnsiTheme="majorHAnsi"/>
-          <w:color w:val="000000" w:themeColor="text1"/>
-          <w:sz w:val="24"/>
-          <w:szCs w:val="24"/>
-        </w:rPr>
-        <w:t>Wishlist</w:t>
-      </w:r>
-      <w:proofErr w:type="spellEnd"/>
-      <w:r>
-        <w:rPr>
-          <w:rFonts w:asciiTheme="majorHAnsi" w:hAnsiTheme="majorHAnsi"/>
-          <w:color w:val="000000" w:themeColor="text1"/>
-          <w:sz w:val="24"/>
-          <w:szCs w:val="24"/>
-        </w:rPr>
-        <w:t>.</w:t>
+          <w:rFonts w:asciiTheme="majorHAnsi" w:hAnsiTheme="majorHAnsi"/>
+          <w:color w:val="000000" w:themeColor="text1"/>
+          <w:sz w:val="24"/>
+          <w:szCs w:val="24"/>
+        </w:rPr>
+      </w:pPr>
+      <w:r>
+        <w:rPr>
+          <w:rFonts w:asciiTheme="majorHAnsi" w:hAnsiTheme="majorHAnsi"/>
+          <w:color w:val="000000" w:themeColor="text1"/>
+          <w:sz w:val="24"/>
+          <w:szCs w:val="24"/>
+        </w:rPr>
+        <w:t>This function is used by user to add the product in their Wishlist.</w:t>
       </w:r>
     </w:p>
     <w:p>
@@ -14788,27 +13685,7 @@
           <w:sz w:val="32"/>
           <w:szCs w:val="32"/>
         </w:rPr>
-        <w:t xml:space="preserve">b) View </w:t>
-      </w:r>
-      <w:proofErr w:type="spellStart"/>
-      <w:r>
-        <w:rPr>
-          <w:rFonts w:ascii="Cambria" w:eastAsia="Cambria" w:hAnsi="Cambria" w:cs="Cambria"/>
-          <w:color w:val="974706" w:themeColor="accent6" w:themeShade="7F"/>
-          <w:sz w:val="32"/>
-          <w:szCs w:val="32"/>
-        </w:rPr>
-        <w:t>Wishlist</w:t>
-      </w:r>
-      <w:proofErr w:type="spellEnd"/>
-      <w:r>
-        <w:rPr>
-          <w:rFonts w:ascii="Cambria" w:eastAsia="Cambria" w:hAnsi="Cambria" w:cs="Cambria"/>
-          <w:color w:val="974706" w:themeColor="accent6" w:themeShade="7F"/>
-          <w:sz w:val="32"/>
-          <w:szCs w:val="32"/>
-        </w:rPr>
-        <w:t xml:space="preserve">  </w:t>
+        <w:t xml:space="preserve">b) View Wishlist  </w:t>
       </w:r>
       <w:r>
         <w:rPr>
@@ -14848,27 +13725,7 @@
           <w:sz w:val="24"/>
           <w:szCs w:val="24"/>
         </w:rPr>
-        <w:t xml:space="preserve">This module has been designed to view </w:t>
-      </w:r>
-      <w:proofErr w:type="spellStart"/>
-      <w:r>
-        <w:rPr>
-          <w:rFonts w:asciiTheme="majorHAnsi" w:hAnsiTheme="majorHAnsi"/>
-          <w:color w:val="000000" w:themeColor="text1"/>
-          <w:sz w:val="24"/>
-          <w:szCs w:val="24"/>
-        </w:rPr>
-        <w:t>Wishlist</w:t>
-      </w:r>
-      <w:proofErr w:type="spellEnd"/>
-      <w:r>
-        <w:rPr>
-          <w:rFonts w:asciiTheme="majorHAnsi" w:hAnsiTheme="majorHAnsi"/>
-          <w:color w:val="000000" w:themeColor="text1"/>
-          <w:sz w:val="24"/>
-          <w:szCs w:val="24"/>
-        </w:rPr>
-        <w:t xml:space="preserve"> of user.</w:t>
+        <w:t>This module has been designed to view Wishlist of user.</w:t>
       </w:r>
     </w:p>
     <w:p>
@@ -14933,47 +13790,7 @@
           <w:sz w:val="24"/>
           <w:szCs w:val="24"/>
         </w:rPr>
-        <w:t xml:space="preserve">User should already be logged-in and clicks on </w:t>
-      </w:r>
-      <w:proofErr w:type="spellStart"/>
-      <w:r>
-        <w:rPr>
-          <w:rFonts w:asciiTheme="majorHAnsi" w:hAnsiTheme="majorHAnsi"/>
-          <w:color w:val="000000" w:themeColor="text1"/>
-          <w:sz w:val="24"/>
-          <w:szCs w:val="24"/>
-        </w:rPr>
-        <w:t>Wishlist</w:t>
-      </w:r>
-      <w:proofErr w:type="spellEnd"/>
-      <w:r>
-        <w:rPr>
-          <w:rFonts w:asciiTheme="majorHAnsi" w:hAnsiTheme="majorHAnsi"/>
-          <w:color w:val="000000" w:themeColor="text1"/>
-          <w:sz w:val="24"/>
-          <w:szCs w:val="24"/>
-        </w:rPr>
-        <w:t xml:space="preserve"> on </w:t>
-      </w:r>
-      <w:proofErr w:type="spellStart"/>
-      <w:r>
-        <w:rPr>
-          <w:rFonts w:asciiTheme="majorHAnsi" w:hAnsiTheme="majorHAnsi"/>
-          <w:color w:val="000000" w:themeColor="text1"/>
-          <w:sz w:val="24"/>
-          <w:szCs w:val="24"/>
-        </w:rPr>
-        <w:t>navbar</w:t>
-      </w:r>
-      <w:proofErr w:type="spellEnd"/>
-      <w:r>
-        <w:rPr>
-          <w:rFonts w:asciiTheme="majorHAnsi" w:hAnsiTheme="majorHAnsi"/>
-          <w:color w:val="000000" w:themeColor="text1"/>
-          <w:sz w:val="24"/>
-          <w:szCs w:val="24"/>
-        </w:rPr>
-        <w:t>.</w:t>
+        <w:t>User should already be logged-in and clicks on Wishlist on navbar.</w:t>
       </w:r>
     </w:p>
     <w:p>
@@ -15248,27 +14065,7 @@
           <w:sz w:val="32"/>
           <w:szCs w:val="32"/>
         </w:rPr>
-        <w:t xml:space="preserve">Designed and Implemented </w:t>
-      </w:r>
-      <w:proofErr w:type="gramStart"/>
-      <w:r>
-        <w:rPr>
-          <w:rFonts w:ascii="Calibri Light" w:eastAsia="Calibri Light" w:hAnsi="Calibri Light" w:cs="Calibri Light"/>
-          <w:color w:val="385623"/>
-          <w:sz w:val="32"/>
-          <w:szCs w:val="32"/>
-        </w:rPr>
-        <w:t>By</w:t>
-      </w:r>
-      <w:proofErr w:type="gramEnd"/>
-      <w:r>
-        <w:rPr>
-          <w:rFonts w:ascii="Calibri Light" w:eastAsia="Calibri Light" w:hAnsi="Calibri Light" w:cs="Calibri Light"/>
-          <w:color w:val="385623"/>
-          <w:sz w:val="32"/>
-          <w:szCs w:val="32"/>
-        </w:rPr>
-        <w:t xml:space="preserve">: </w:t>
+        <w:t xml:space="preserve">Designed and Implemented By: </w:t>
       </w:r>
       <w:r>
         <w:rPr>
@@ -15283,64 +14080,26 @@
       <w:pPr>
         <w:spacing w:line="240" w:lineRule="auto"/>
       </w:pPr>
-      <w:proofErr w:type="spellStart"/>
       <w:r>
         <w:rPr>
           <w:rFonts w:ascii="Calibri Light" w:eastAsia="Calibri Light" w:hAnsi="Calibri Light" w:cs="Calibri Light"/>
           <w:sz w:val="24"/>
           <w:szCs w:val="24"/>
         </w:rPr>
-        <w:t>Azhar</w:t>
-      </w:r>
-      <w:proofErr w:type="spellEnd"/>
+        <w:t xml:space="preserve">Azhar Hussain ( Id : 46001961)  </w:t>
+      </w:r>
+    </w:p>
+    <w:p>
+      <w:pPr>
+        <w:spacing w:line="240" w:lineRule="auto"/>
+      </w:pPr>
       <w:r>
         <w:rPr>
           <w:rFonts w:ascii="Calibri Light" w:eastAsia="Calibri Light" w:hAnsi="Calibri Light" w:cs="Calibri Light"/>
           <w:sz w:val="24"/>
           <w:szCs w:val="24"/>
         </w:rPr>
-        <w:t xml:space="preserve"> Hussain </w:t>
-      </w:r>
-      <w:proofErr w:type="gramStart"/>
-      <w:r>
-        <w:rPr>
-          <w:rFonts w:ascii="Calibri Light" w:eastAsia="Calibri Light" w:hAnsi="Calibri Light" w:cs="Calibri Light"/>
-          <w:sz w:val="24"/>
-          <w:szCs w:val="24"/>
-        </w:rPr>
-        <w:t>( Id</w:t>
-      </w:r>
-      <w:proofErr w:type="gramEnd"/>
-      <w:r>
-        <w:rPr>
-          <w:rFonts w:ascii="Calibri Light" w:eastAsia="Calibri Light" w:hAnsi="Calibri Light" w:cs="Calibri Light"/>
-          <w:sz w:val="24"/>
-          <w:szCs w:val="24"/>
-        </w:rPr>
-        <w:t xml:space="preserve"> : 46001961)  </w:t>
-      </w:r>
-    </w:p>
-    <w:p>
-      <w:pPr>
-        <w:spacing w:line="240" w:lineRule="auto"/>
-      </w:pPr>
-      <w:proofErr w:type="gramStart"/>
-      <w:r>
-        <w:rPr>
-          <w:rFonts w:ascii="Calibri Light" w:eastAsia="Calibri Light" w:hAnsi="Calibri Light" w:cs="Calibri Light"/>
-          <w:sz w:val="24"/>
-          <w:szCs w:val="24"/>
-        </w:rPr>
-        <w:t>Designation :</w:t>
-      </w:r>
-      <w:proofErr w:type="gramEnd"/>
-      <w:r>
-        <w:rPr>
-          <w:rFonts w:ascii="Calibri Light" w:eastAsia="Calibri Light" w:hAnsi="Calibri Light" w:cs="Calibri Light"/>
-          <w:sz w:val="24"/>
-          <w:szCs w:val="24"/>
-        </w:rPr>
-        <w:t xml:space="preserve"> Senior Analyst/ A5 </w:t>
+        <w:t xml:space="preserve">Designation : Senior Analyst/ A5 </w:t>
       </w:r>
     </w:p>
     <w:p>
@@ -16153,25 +14912,7 @@
                 <w:sz w:val="24"/>
                 <w:szCs w:val="24"/>
               </w:rPr>
-              <w:t xml:space="preserve">Replace the presentation layer with Angular </w:t>
-            </w:r>
-            <w:proofErr w:type="gramStart"/>
-            <w:r>
-              <w:rPr>
-                <w:rFonts w:ascii="Calibri Light" w:eastAsia="Calibri Light" w:hAnsi="Calibri Light" w:cs="Calibri Light"/>
-                <w:sz w:val="24"/>
-                <w:szCs w:val="24"/>
-              </w:rPr>
-              <w:t>client</w:t>
-            </w:r>
-            <w:proofErr w:type="gramEnd"/>
-            <w:r>
-              <w:rPr>
-                <w:rFonts w:ascii="Calibri Light" w:eastAsia="Calibri Light" w:hAnsi="Calibri Light" w:cs="Calibri Light"/>
-                <w:sz w:val="24"/>
-                <w:szCs w:val="24"/>
-              </w:rPr>
-              <w:t xml:space="preserve"> App and write the BDD test Cases using cucumber. </w:t>
+              <w:t xml:space="preserve">Replace the presentation layer with Angular client App and write the BDD test Cases using cucumber. </w:t>
             </w:r>
           </w:p>
         </w:tc>
@@ -16207,43 +14948,7 @@
                 <w:sz w:val="24"/>
                 <w:szCs w:val="24"/>
               </w:rPr>
-              <w:t xml:space="preserve">Entire project is made dynamic. </w:t>
-            </w:r>
-            <w:proofErr w:type="spellStart"/>
-            <w:r>
-              <w:rPr>
-                <w:rFonts w:ascii="Calibri Light" w:eastAsia="Calibri Light" w:hAnsi="Calibri Light" w:cs="Calibri Light"/>
-                <w:sz w:val="24"/>
-                <w:szCs w:val="24"/>
-              </w:rPr>
-              <w:t>Toastr</w:t>
-            </w:r>
-            <w:proofErr w:type="spellEnd"/>
-            <w:r>
-              <w:rPr>
-                <w:rFonts w:ascii="Calibri Light" w:eastAsia="Calibri Light" w:hAnsi="Calibri Light" w:cs="Calibri Light"/>
-                <w:sz w:val="24"/>
-                <w:szCs w:val="24"/>
-              </w:rPr>
-              <w:t xml:space="preserve"> </w:t>
-            </w:r>
-            <w:proofErr w:type="spellStart"/>
-            <w:r>
-              <w:rPr>
-                <w:rFonts w:ascii="Calibri Light" w:eastAsia="Calibri Light" w:hAnsi="Calibri Light" w:cs="Calibri Light"/>
-                <w:sz w:val="24"/>
-                <w:szCs w:val="24"/>
-              </w:rPr>
-              <w:t>messege</w:t>
-            </w:r>
-            <w:proofErr w:type="spellEnd"/>
-            <w:r>
-              <w:rPr>
-                <w:rFonts w:ascii="Calibri Light" w:eastAsia="Calibri Light" w:hAnsi="Calibri Light" w:cs="Calibri Light"/>
-                <w:sz w:val="24"/>
-                <w:szCs w:val="24"/>
-              </w:rPr>
-              <w:t xml:space="preserve"> have been implemented  </w:t>
+              <w:t xml:space="preserve">Entire project is made dynamic. Toastr messege have been implemented  </w:t>
             </w:r>
           </w:p>
           <w:p>
@@ -16385,25 +15090,7 @@
                 <w:sz w:val="24"/>
                 <w:szCs w:val="24"/>
               </w:rPr>
-              <w:t xml:space="preserve">Additional </w:t>
-            </w:r>
-            <w:proofErr w:type="gramStart"/>
-            <w:r>
-              <w:rPr>
-                <w:rFonts w:ascii="Calibri Light" w:eastAsia="Calibri Light" w:hAnsi="Calibri Light" w:cs="Calibri Light"/>
-                <w:sz w:val="24"/>
-                <w:szCs w:val="24"/>
-              </w:rPr>
-              <w:t>Advise</w:t>
-            </w:r>
-            <w:proofErr w:type="gramEnd"/>
-            <w:r>
-              <w:rPr>
-                <w:rFonts w:ascii="Calibri Light" w:eastAsia="Calibri Light" w:hAnsi="Calibri Light" w:cs="Calibri Light"/>
-                <w:sz w:val="24"/>
-                <w:szCs w:val="24"/>
-              </w:rPr>
-              <w:t xml:space="preserve">: </w:t>
+              <w:t xml:space="preserve">Additional Advise: </w:t>
             </w:r>
           </w:p>
           <w:p>
@@ -16522,85 +15209,27 @@
           <w:sz w:val="32"/>
           <w:szCs w:val="32"/>
         </w:rPr>
-        <w:t xml:space="preserve">Designed and Implemented </w:t>
-      </w:r>
-      <w:proofErr w:type="gramStart"/>
+        <w:t xml:space="preserve">Designed and Implemented By: </w:t>
+      </w:r>
+    </w:p>
+    <w:p>
       <w:r>
         <w:rPr>
           <w:rFonts w:ascii="Cambria" w:eastAsia="Cambria" w:hAnsi="Cambria" w:cs="Cambria"/>
-          <w:color w:val="984806"/>
-          <w:sz w:val="32"/>
-          <w:szCs w:val="32"/>
-        </w:rPr>
-        <w:t>By</w:t>
-      </w:r>
-      <w:proofErr w:type="gramEnd"/>
+          <w:sz w:val="24"/>
+          <w:szCs w:val="24"/>
+        </w:rPr>
+        <w:t xml:space="preserve">Vikas Singh ( Id : 46001755) </w:t>
+      </w:r>
+    </w:p>
+    <w:p>
       <w:r>
         <w:rPr>
           <w:rFonts w:ascii="Cambria" w:eastAsia="Cambria" w:hAnsi="Cambria" w:cs="Cambria"/>
-          <w:color w:val="984806"/>
-          <w:sz w:val="32"/>
-          <w:szCs w:val="32"/>
-        </w:rPr>
-        <w:t xml:space="preserve">: </w:t>
-      </w:r>
-    </w:p>
-    <w:p>
-      <w:proofErr w:type="spellStart"/>
-      <w:r>
-        <w:rPr>
-          <w:rFonts w:ascii="Cambria" w:eastAsia="Cambria" w:hAnsi="Cambria" w:cs="Cambria"/>
-          <w:sz w:val="24"/>
-          <w:szCs w:val="24"/>
-        </w:rPr>
-        <w:t>Vikas</w:t>
-      </w:r>
-      <w:proofErr w:type="spellEnd"/>
-      <w:r>
-        <w:rPr>
-          <w:rFonts w:ascii="Cambria" w:eastAsia="Cambria" w:hAnsi="Cambria" w:cs="Cambria"/>
-          <w:sz w:val="24"/>
-          <w:szCs w:val="24"/>
-        </w:rPr>
-        <w:t xml:space="preserve"> Singh </w:t>
-      </w:r>
-      <w:proofErr w:type="gramStart"/>
-      <w:r>
-        <w:rPr>
-          <w:rFonts w:ascii="Cambria" w:eastAsia="Cambria" w:hAnsi="Cambria" w:cs="Cambria"/>
-          <w:sz w:val="24"/>
-          <w:szCs w:val="24"/>
-        </w:rPr>
-        <w:t>( Id</w:t>
-      </w:r>
-      <w:proofErr w:type="gramEnd"/>
-      <w:r>
-        <w:rPr>
-          <w:rFonts w:ascii="Cambria" w:eastAsia="Cambria" w:hAnsi="Cambria" w:cs="Cambria"/>
-          <w:sz w:val="24"/>
-          <w:szCs w:val="24"/>
-        </w:rPr>
-        <w:t xml:space="preserve"> : 46001755) </w:t>
-      </w:r>
-    </w:p>
-    <w:p>
-      <w:proofErr w:type="gramStart"/>
-      <w:r>
-        <w:rPr>
-          <w:rFonts w:ascii="Cambria" w:eastAsia="Cambria" w:hAnsi="Cambria" w:cs="Cambria"/>
-          <w:sz w:val="24"/>
-          <w:szCs w:val="24"/>
-        </w:rPr>
-        <w:t>Designation :</w:t>
-      </w:r>
-      <w:proofErr w:type="gramEnd"/>
-      <w:r>
-        <w:rPr>
-          <w:rFonts w:ascii="Cambria" w:eastAsia="Cambria" w:hAnsi="Cambria" w:cs="Cambria"/>
-          <w:sz w:val="24"/>
-          <w:szCs w:val="24"/>
-        </w:rPr>
-        <w:t xml:space="preserve"> Senior Analyst/ A5</w:t>
+          <w:sz w:val="24"/>
+          <w:szCs w:val="24"/>
+        </w:rPr>
+        <w:t>Designation : Senior Analyst/ A5</w:t>
       </w:r>
     </w:p>
     <w:p>
@@ -16890,180 +15519,84 @@
           <w:sz w:val="32"/>
           <w:szCs w:val="32"/>
         </w:rPr>
-        <w:t xml:space="preserve">Designed and Implemented </w:t>
-      </w:r>
-      <w:proofErr w:type="gramStart"/>
-      <w:r>
+        <w:t xml:space="preserve">Designed and Implemented By: </w:t>
+      </w:r>
+    </w:p>
+    <w:p>
+      <w:pPr>
+        <w:pStyle w:val="ListParagraph"/>
         <w:rPr>
           <w:rFonts w:asciiTheme="majorHAnsi" w:hAnsiTheme="majorHAnsi"/>
           <w:color w:val="984806"/>
           <w:sz w:val="32"/>
           <w:szCs w:val="32"/>
         </w:rPr>
-        <w:t>By</w:t>
-      </w:r>
-      <w:proofErr w:type="gramEnd"/>
-      <w:r>
+      </w:pPr>
+    </w:p>
+    <w:p>
+      <w:pPr>
+        <w:pStyle w:val="ListParagraph"/>
+        <w:rPr>
+          <w:rFonts w:asciiTheme="majorHAnsi" w:hAnsiTheme="majorHAnsi"/>
+          <w:sz w:val="24"/>
+          <w:szCs w:val="24"/>
+        </w:rPr>
+      </w:pPr>
+      <w:r>
+        <w:rPr>
+          <w:rFonts w:asciiTheme="majorHAnsi" w:hAnsiTheme="majorHAnsi"/>
+          <w:sz w:val="24"/>
+          <w:szCs w:val="24"/>
+        </w:rPr>
+        <w:t xml:space="preserve">Rintu Mazumder ( Id : 46001757) </w:t>
+      </w:r>
+    </w:p>
+    <w:p>
+      <w:pPr>
+        <w:pStyle w:val="ListParagraph"/>
+        <w:rPr>
+          <w:rFonts w:asciiTheme="majorHAnsi" w:hAnsiTheme="majorHAnsi"/>
+          <w:sz w:val="24"/>
+          <w:szCs w:val="24"/>
+        </w:rPr>
+      </w:pPr>
+      <w:r>
+        <w:rPr>
+          <w:rFonts w:asciiTheme="majorHAnsi" w:hAnsiTheme="majorHAnsi"/>
+          <w:sz w:val="24"/>
+          <w:szCs w:val="24"/>
+        </w:rPr>
+        <w:t xml:space="preserve">Designation : Senior Analyst  </w:t>
+      </w:r>
+    </w:p>
+    <w:p>
+      <w:pPr>
+        <w:pStyle w:val="ListParagraph"/>
+        <w:rPr>
+          <w:rFonts w:asciiTheme="majorHAnsi" w:hAnsiTheme="majorHAnsi"/>
+          <w:sz w:val="24"/>
+          <w:szCs w:val="24"/>
+        </w:rPr>
+      </w:pPr>
+    </w:p>
+    <w:p>
+      <w:pPr>
+        <w:pStyle w:val="ListParagraph"/>
         <w:rPr>
           <w:rFonts w:asciiTheme="majorHAnsi" w:hAnsiTheme="majorHAnsi"/>
           <w:color w:val="984806"/>
           <w:sz w:val="32"/>
           <w:szCs w:val="32"/>
         </w:rPr>
-        <w:t xml:space="preserve">: </w:t>
-      </w:r>
-    </w:p>
-    <w:p>
-      <w:pPr>
-        <w:pStyle w:val="ListParagraph"/>
+      </w:pPr>
+      <w:r>
         <w:rPr>
           <w:rFonts w:asciiTheme="majorHAnsi" w:hAnsiTheme="majorHAnsi"/>
           <w:color w:val="984806"/>
           <w:sz w:val="32"/>
           <w:szCs w:val="32"/>
         </w:rPr>
-      </w:pPr>
-    </w:p>
-    <w:p>
-      <w:pPr>
-        <w:pStyle w:val="ListParagraph"/>
-        <w:rPr>
-          <w:rFonts w:asciiTheme="majorHAnsi" w:hAnsiTheme="majorHAnsi"/>
-          <w:sz w:val="24"/>
-          <w:szCs w:val="24"/>
-        </w:rPr>
-      </w:pPr>
-      <w:proofErr w:type="spellStart"/>
-      <w:r>
-        <w:rPr>
-          <w:rFonts w:asciiTheme="majorHAnsi" w:hAnsiTheme="majorHAnsi"/>
-          <w:sz w:val="24"/>
-          <w:szCs w:val="24"/>
-        </w:rPr>
-        <w:t>Rintu</w:t>
-      </w:r>
-      <w:proofErr w:type="spellEnd"/>
-      <w:r>
-        <w:rPr>
-          <w:rFonts w:asciiTheme="majorHAnsi" w:hAnsiTheme="majorHAnsi"/>
-          <w:sz w:val="24"/>
-          <w:szCs w:val="24"/>
-        </w:rPr>
-        <w:t xml:space="preserve"> </w:t>
-      </w:r>
-      <w:proofErr w:type="spellStart"/>
-      <w:r>
-        <w:rPr>
-          <w:rFonts w:asciiTheme="majorHAnsi" w:hAnsiTheme="majorHAnsi"/>
-          <w:sz w:val="24"/>
-          <w:szCs w:val="24"/>
-        </w:rPr>
-        <w:t>Mazumder</w:t>
-      </w:r>
-      <w:proofErr w:type="spellEnd"/>
-      <w:r>
-        <w:rPr>
-          <w:rFonts w:asciiTheme="majorHAnsi" w:hAnsiTheme="majorHAnsi"/>
-          <w:sz w:val="24"/>
-          <w:szCs w:val="24"/>
-        </w:rPr>
-        <w:t xml:space="preserve"> </w:t>
-      </w:r>
-      <w:proofErr w:type="gramStart"/>
-      <w:r>
-        <w:rPr>
-          <w:rFonts w:asciiTheme="majorHAnsi" w:hAnsiTheme="majorHAnsi"/>
-          <w:sz w:val="24"/>
-          <w:szCs w:val="24"/>
-        </w:rPr>
-        <w:t>( Id</w:t>
-      </w:r>
-      <w:proofErr w:type="gramEnd"/>
-      <w:r>
-        <w:rPr>
-          <w:rFonts w:asciiTheme="majorHAnsi" w:hAnsiTheme="majorHAnsi"/>
-          <w:sz w:val="24"/>
-          <w:szCs w:val="24"/>
-        </w:rPr>
-        <w:t xml:space="preserve"> : 46001757) </w:t>
-      </w:r>
-    </w:p>
-    <w:p>
-      <w:pPr>
-        <w:pStyle w:val="ListParagraph"/>
-        <w:rPr>
-          <w:rFonts w:asciiTheme="majorHAnsi" w:hAnsiTheme="majorHAnsi"/>
-          <w:sz w:val="24"/>
-          <w:szCs w:val="24"/>
-        </w:rPr>
-      </w:pPr>
-      <w:proofErr w:type="gramStart"/>
-      <w:r>
-        <w:rPr>
-          <w:rFonts w:asciiTheme="majorHAnsi" w:hAnsiTheme="majorHAnsi"/>
-          <w:sz w:val="24"/>
-          <w:szCs w:val="24"/>
-        </w:rPr>
-        <w:t>Designation :</w:t>
-      </w:r>
-      <w:proofErr w:type="gramEnd"/>
-      <w:r>
-        <w:rPr>
-          <w:rFonts w:asciiTheme="majorHAnsi" w:hAnsiTheme="majorHAnsi"/>
-          <w:sz w:val="24"/>
-          <w:szCs w:val="24"/>
-        </w:rPr>
-        <w:t xml:space="preserve"> Senior Analyst  </w:t>
-      </w:r>
-    </w:p>
-    <w:p>
-      <w:pPr>
-        <w:pStyle w:val="ListParagraph"/>
-        <w:rPr>
-          <w:rFonts w:asciiTheme="majorHAnsi" w:hAnsiTheme="majorHAnsi"/>
-          <w:sz w:val="24"/>
-          <w:szCs w:val="24"/>
-        </w:rPr>
-      </w:pPr>
-    </w:p>
-    <w:p>
-      <w:pPr>
-        <w:pStyle w:val="ListParagraph"/>
-        <w:rPr>
-          <w:rFonts w:asciiTheme="majorHAnsi" w:hAnsiTheme="majorHAnsi"/>
-          <w:color w:val="984806"/>
-          <w:sz w:val="32"/>
-          <w:szCs w:val="32"/>
-        </w:rPr>
-      </w:pPr>
-      <w:r>
-        <w:rPr>
-          <w:rFonts w:asciiTheme="majorHAnsi" w:hAnsiTheme="majorHAnsi"/>
-          <w:color w:val="984806"/>
-          <w:sz w:val="32"/>
-          <w:szCs w:val="32"/>
-        </w:rPr>
-        <w:t xml:space="preserve">Use Case Diagram for </w:t>
-      </w:r>
-      <w:proofErr w:type="spellStart"/>
-      <w:r>
-        <w:rPr>
-          <w:rFonts w:asciiTheme="majorHAnsi" w:hAnsiTheme="majorHAnsi"/>
-          <w:color w:val="984806"/>
-          <w:sz w:val="32"/>
-          <w:szCs w:val="32"/>
-        </w:rPr>
-        <w:t>Wishlist</w:t>
-      </w:r>
-      <w:proofErr w:type="spellEnd"/>
-      <w:r>
-        <w:rPr>
-          <w:rFonts w:asciiTheme="majorHAnsi" w:hAnsiTheme="majorHAnsi"/>
-          <w:color w:val="984806"/>
-          <w:sz w:val="32"/>
-          <w:szCs w:val="32"/>
-        </w:rPr>
-        <w:t xml:space="preserve"> Management System</w:t>
+        <w:t>Use Case Diagram for Wishlist Management System</w:t>
       </w:r>
     </w:p>
     <w:p>
@@ -18034,66 +16567,36 @@
           <w:sz w:val="32"/>
           <w:szCs w:val="32"/>
         </w:rPr>
-        <w:t xml:space="preserve">Designed and Implemented </w:t>
-      </w:r>
-      <w:proofErr w:type="gramStart"/>
-      <w:r>
+        <w:t xml:space="preserve">Designed and Implemented By: </w:t>
+      </w:r>
+    </w:p>
+    <w:p>
+      <w:pPr>
+        <w:pStyle w:val="ListParagraph"/>
         <w:rPr>
           <w:rFonts w:asciiTheme="majorHAnsi" w:hAnsiTheme="majorHAnsi"/>
           <w:color w:val="984806"/>
           <w:sz w:val="32"/>
           <w:szCs w:val="32"/>
         </w:rPr>
-        <w:t>By</w:t>
-      </w:r>
-      <w:proofErr w:type="gramEnd"/>
-      <w:r>
-        <w:rPr>
-          <w:rFonts w:asciiTheme="majorHAnsi" w:hAnsiTheme="majorHAnsi"/>
-          <w:color w:val="984806"/>
-          <w:sz w:val="32"/>
-          <w:szCs w:val="32"/>
-        </w:rPr>
-        <w:t xml:space="preserve">: </w:t>
-      </w:r>
-    </w:p>
-    <w:p>
-      <w:pPr>
-        <w:pStyle w:val="ListParagraph"/>
-        <w:rPr>
-          <w:rFonts w:asciiTheme="majorHAnsi" w:hAnsiTheme="majorHAnsi"/>
-          <w:color w:val="984806"/>
-          <w:sz w:val="32"/>
-          <w:szCs w:val="32"/>
-        </w:rPr>
-      </w:pPr>
-    </w:p>
-    <w:p>
-      <w:pPr>
-        <w:pStyle w:val="ListParagraph"/>
-        <w:rPr>
-          <w:rFonts w:asciiTheme="majorHAnsi" w:hAnsiTheme="majorHAnsi"/>
-          <w:sz w:val="24"/>
-          <w:szCs w:val="24"/>
-        </w:rPr>
-      </w:pPr>
-      <w:proofErr w:type="spellStart"/>
-      <w:r>
-        <w:rPr>
-          <w:rFonts w:asciiTheme="majorHAnsi" w:hAnsiTheme="majorHAnsi"/>
-          <w:sz w:val="24"/>
-          <w:szCs w:val="24"/>
-        </w:rPr>
-        <w:t>Sujit</w:t>
-      </w:r>
-      <w:proofErr w:type="spellEnd"/>
-      <w:r>
-        <w:rPr>
-          <w:rFonts w:asciiTheme="majorHAnsi" w:hAnsiTheme="majorHAnsi"/>
-          <w:sz w:val="24"/>
-          <w:szCs w:val="24"/>
-        </w:rPr>
-        <w:t xml:space="preserve"> Kumar</w:t>
+      </w:pPr>
+    </w:p>
+    <w:p>
+      <w:pPr>
+        <w:pStyle w:val="ListParagraph"/>
+        <w:rPr>
+          <w:rFonts w:asciiTheme="majorHAnsi" w:hAnsiTheme="majorHAnsi"/>
+          <w:sz w:val="24"/>
+          <w:szCs w:val="24"/>
+        </w:rPr>
+      </w:pPr>
+      <w:r>
+        <w:rPr>
+          <w:rFonts w:asciiTheme="majorHAnsi" w:hAnsiTheme="majorHAnsi"/>
+          <w:sz w:val="24"/>
+          <w:szCs w:val="24"/>
+        </w:rPr>
+        <w:t>Sujit Kumar</w:t>
       </w:r>
       <w:r>
         <w:rPr>
@@ -18879,25 +17382,7 @@
           <w:sz w:val="24"/>
           <w:szCs w:val="24"/>
         </w:rPr>
-        <w:t>Safari 6+ (</w:t>
-      </w:r>
-      <w:proofErr w:type="spellStart"/>
-      <w:r>
-        <w:rPr>
-          <w:rFonts w:asciiTheme="majorHAnsi" w:eastAsiaTheme="majorEastAsia" w:hAnsiTheme="majorHAnsi" w:cstheme="majorBidi"/>
-          <w:sz w:val="24"/>
-          <w:szCs w:val="24"/>
-        </w:rPr>
-        <w:t>MacOS</w:t>
-      </w:r>
-      <w:proofErr w:type="spellEnd"/>
-      <w:r>
-        <w:rPr>
-          <w:rFonts w:asciiTheme="majorHAnsi" w:eastAsiaTheme="majorEastAsia" w:hAnsiTheme="majorHAnsi" w:cstheme="majorBidi"/>
-          <w:sz w:val="24"/>
-          <w:szCs w:val="24"/>
-        </w:rPr>
-        <w:t xml:space="preserve"> only)</w:t>
+        <w:t>Safari 6+ (MacOS only)</w:t>
       </w:r>
     </w:p>
     <w:p>
@@ -22614,6 +21099,21 @@
 </file>
 
 <file path=customXml/item1.xml><?xml version="1.0" encoding="utf-8"?>
+<?mso-contentType ?>
+<FormTemplates xmlns="http://schemas.microsoft.com/sharepoint/v3/contenttype/forms">
+  <Display>DocumentLibraryForm</Display>
+  <Edit>DocumentLibraryForm</Edit>
+  <New>DocumentLibraryForm</New>
+</FormTemplates>
+</file>
+
+<file path=customXml/item2.xml><?xml version="1.0" encoding="utf-8"?>
+<p:properties xmlns:p="http://schemas.microsoft.com/office/2006/metadata/properties" xmlns:xsi="http://www.w3.org/2001/XMLSchema-instance" xmlns:pc="http://schemas.microsoft.com/office/infopath/2007/PartnerControls">
+  <documentManagement/>
+</p:properties>
+</file>
+
+<file path=customXml/item3.xml><?xml version="1.0" encoding="utf-8"?>
 <ct:contentTypeSchema xmlns:ct="http://schemas.microsoft.com/office/2006/metadata/contentType" xmlns:ma="http://schemas.microsoft.com/office/2006/metadata/properties/metaAttributes" ct:_="" ma:_="" ma:contentTypeName="Document" ma:contentTypeID="0x01010072BC7C1A7E2089449B6714AFBDE15076" ma:contentTypeVersion="8" ma:contentTypeDescription="Create a new document." ma:contentTypeScope="" ma:versionID="0fb7d269d10118aeeedbc1281599e8d9">
   <xsd:schema xmlns:xsd="http://www.w3.org/2001/XMLSchema" xmlns:xs="http://www.w3.org/2001/XMLSchema" xmlns:p="http://schemas.microsoft.com/office/2006/metadata/properties" xmlns:ns2="dba6db2e-342f-418b-8a29-cb39c4ed7a06" xmlns:ns3="ad388b1b-3297-429a-b3f2-6b4557f8b443" targetNamespace="http://schemas.microsoft.com/office/2006/metadata/properties" ma:root="true" ma:fieldsID="09066e1793d38f71f3b72899d2881cdb" ns2:_="" ns3:_="">
     <xsd:import namespace="dba6db2e-342f-418b-8a29-cb39c4ed7a06"/>
@@ -22804,26 +21304,28 @@
 </ct:contentTypeSchema>
 </file>
 
-<file path=customXml/item2.xml><?xml version="1.0" encoding="utf-8"?>
-<?mso-contentType ?>
-<FormTemplates xmlns="http://schemas.microsoft.com/sharepoint/v3/contenttype/forms">
-  <Display>DocumentLibraryForm</Display>
-  <Edit>DocumentLibraryForm</Edit>
-  <New>DocumentLibraryForm</New>
-</FormTemplates>
-</file>
-
-<file path=customXml/item3.xml><?xml version="1.0" encoding="utf-8"?>
-<p:properties xmlns:p="http://schemas.microsoft.com/office/2006/metadata/properties" xmlns:xsi="http://www.w3.org/2001/XMLSchema-instance" xmlns:pc="http://schemas.microsoft.com/office/infopath/2007/PartnerControls">
-  <documentManagement/>
-</p:properties>
-</file>
-
 <file path=customXml/item4.xml><?xml version="1.0" encoding="utf-8"?>
 <b:Sources xmlns:b="http://schemas.openxmlformats.org/officeDocument/2006/bibliography" xmlns="http://schemas.openxmlformats.org/officeDocument/2006/bibliography" SelectedStyle="\APASixthEditionOfficeOnline.xsl" StyleName="APA" Version="6"/>
 </file>
 
 <file path=customXml/itemProps1.xml><?xml version="1.0" encoding="utf-8"?>
+<ds:datastoreItem xmlns:ds="http://schemas.openxmlformats.org/officeDocument/2006/customXml" ds:itemID="{A43B0946-1B9A-4D13-8B0C-8918EF541CDB}">
+  <ds:schemaRefs>
+    <ds:schemaRef ds:uri="http://schemas.microsoft.com/sharepoint/v3/contenttype/forms"/>
+  </ds:schemaRefs>
+</ds:datastoreItem>
+</file>
+
+<file path=customXml/itemProps2.xml><?xml version="1.0" encoding="utf-8"?>
+<ds:datastoreItem xmlns:ds="http://schemas.openxmlformats.org/officeDocument/2006/customXml" ds:itemID="{3E518856-FBE3-43C1-B6C9-80ACB6E2034E}">
+  <ds:schemaRefs>
+    <ds:schemaRef ds:uri="http://schemas.microsoft.com/office/2006/metadata/properties"/>
+    <ds:schemaRef ds:uri="http://schemas.microsoft.com/office/infopath/2007/PartnerControls"/>
+  </ds:schemaRefs>
+</ds:datastoreItem>
+</file>
+
+<file path=customXml/itemProps3.xml><?xml version="1.0" encoding="utf-8"?>
 <ds:datastoreItem xmlns:ds="http://schemas.openxmlformats.org/officeDocument/2006/customXml" ds:itemID="{0075ACB4-AF81-415D-9E28-D3D4446C3F74}">
   <ds:schemaRefs>
     <ds:schemaRef ds:uri="http://schemas.microsoft.com/office/2006/metadata/contentType"/>
@@ -22842,25 +21344,8 @@
 </ds:datastoreItem>
 </file>
 
-<file path=customXml/itemProps2.xml><?xml version="1.0" encoding="utf-8"?>
-<ds:datastoreItem xmlns:ds="http://schemas.openxmlformats.org/officeDocument/2006/customXml" ds:itemID="{A43B0946-1B9A-4D13-8B0C-8918EF541CDB}">
-  <ds:schemaRefs>
-    <ds:schemaRef ds:uri="http://schemas.microsoft.com/sharepoint/v3/contenttype/forms"/>
-  </ds:schemaRefs>
-</ds:datastoreItem>
-</file>
-
-<file path=customXml/itemProps3.xml><?xml version="1.0" encoding="utf-8"?>
-<ds:datastoreItem xmlns:ds="http://schemas.openxmlformats.org/officeDocument/2006/customXml" ds:itemID="{3E518856-FBE3-43C1-B6C9-80ACB6E2034E}">
-  <ds:schemaRefs>
-    <ds:schemaRef ds:uri="http://schemas.microsoft.com/office/2006/metadata/properties"/>
-    <ds:schemaRef ds:uri="http://schemas.microsoft.com/office/infopath/2007/PartnerControls"/>
-  </ds:schemaRefs>
-</ds:datastoreItem>
-</file>
-
 <file path=customXml/itemProps4.xml><?xml version="1.0" encoding="utf-8"?>
-<ds:datastoreItem xmlns:ds="http://schemas.openxmlformats.org/officeDocument/2006/customXml" ds:itemID="{C3FB4FE8-7B38-44C0-B4E4-EE72A124750B}">
+<ds:datastoreItem xmlns:ds="http://schemas.openxmlformats.org/officeDocument/2006/customXml" ds:itemID="{1ADD3E3B-8633-40B0-BB3F-7C8967749E28}">
   <ds:schemaRefs>
     <ds:schemaRef ds:uri="http://schemas.openxmlformats.org/officeDocument/2006/bibliography"/>
   </ds:schemaRefs>

</xml_diff>